<commit_message>
Update foreign key enhancement and Solved username repeating error
</commit_message>
<xml_diff>
--- a/Project III Proposal.docx
+++ b/Project III Proposal.docx
@@ -1,6 +1,6 @@
 
 <file path=word/document.xml><?xml version="1.0" encoding="utf-8"?>
-<w:document xmlns:wpc="http://schemas.microsoft.com/office/word/2010/wordprocessingCanvas" xmlns:cx="http://schemas.microsoft.com/office/drawing/2014/chartex" xmlns:cx1="http://schemas.microsoft.com/office/drawing/2015/9/8/chartex" xmlns:cx2="http://schemas.microsoft.com/office/drawing/2015/10/21/chartex" xmlns:cx3="http://schemas.microsoft.com/office/drawing/2016/5/9/chartex" xmlns:cx4="http://schemas.microsoft.com/office/drawing/2016/5/10/chartex" xmlns:cx5="http://schemas.microsoft.com/office/drawing/2016/5/11/chartex" xmlns:cx6="http://schemas.microsoft.com/office/drawing/2016/5/12/chartex" xmlns:cx7="http://schemas.microsoft.com/office/drawing/2016/5/13/chartex" xmlns:cx8="http://schemas.microsoft.com/office/drawing/2016/5/14/chartex" xmlns:mc="http://schemas.openxmlformats.org/markup-compatibility/2006" xmlns:aink="http://schemas.microsoft.com/office/drawing/2016/ink" xmlns:am3d="http://schemas.microsoft.com/office/drawing/2017/model3d" xmlns:o="urn:schemas-microsoft-com:office:office" xmlns:r="http://schemas.openxmlformats.org/officeDocument/2006/relationships" xmlns:m="http://schemas.openxmlformats.org/officeDocument/2006/math" xmlns:v="urn:schemas-microsoft-com:vml" xmlns:wp14="http://schemas.microsoft.com/office/word/2010/wordprocessingDrawing" xmlns:wp="http://schemas.openxmlformats.org/drawingml/2006/wordprocessingDrawing" xmlns:w10="urn:schemas-microsoft-com:office:word" xmlns:w="http://schemas.openxmlformats.org/wordprocessingml/2006/main" xmlns:w14="http://schemas.microsoft.com/office/word/2010/wordml" xmlns:w15="http://schemas.microsoft.com/office/word/2012/wordml" xmlns:w16cid="http://schemas.microsoft.com/office/word/2016/wordml/cid" xmlns:w16se="http://schemas.microsoft.com/office/word/2015/wordml/symex" xmlns:wpg="http://schemas.microsoft.com/office/word/2010/wordprocessingGroup" xmlns:wpi="http://schemas.microsoft.com/office/word/2010/wordprocessingInk" xmlns:wne="http://schemas.microsoft.com/office/word/2006/wordml" xmlns:wps="http://schemas.microsoft.com/office/word/2010/wordprocessingShape" mc:Ignorable="w14 w15 w16se w16cid wp14">
+<w:document xmlns:wpc="http://schemas.microsoft.com/office/word/2010/wordprocessingCanvas" xmlns:cx="http://schemas.microsoft.com/office/drawing/2014/chartex" xmlns:cx1="http://schemas.microsoft.com/office/drawing/2015/9/8/chartex" xmlns:cx2="http://schemas.microsoft.com/office/drawing/2015/10/21/chartex" xmlns:cx3="http://schemas.microsoft.com/office/drawing/2016/5/9/chartex" xmlns:cx4="http://schemas.microsoft.com/office/drawing/2016/5/10/chartex" xmlns:cx5="http://schemas.microsoft.com/office/drawing/2016/5/11/chartex" xmlns:cx6="http://schemas.microsoft.com/office/drawing/2016/5/12/chartex" xmlns:cx7="http://schemas.microsoft.com/office/drawing/2016/5/13/chartex" xmlns:cx8="http://schemas.microsoft.com/office/drawing/2016/5/14/chartex" xmlns:mc="http://schemas.openxmlformats.org/markup-compatibility/2006" xmlns:aink="http://schemas.microsoft.com/office/drawing/2016/ink" xmlns:am3d="http://schemas.microsoft.com/office/drawing/2017/model3d" xmlns:o="urn:schemas-microsoft-com:office:office" xmlns:r="http://schemas.openxmlformats.org/officeDocument/2006/relationships" xmlns:m="http://schemas.openxmlformats.org/officeDocument/2006/math" xmlns:v="urn:schemas-microsoft-com:vml" xmlns:wp14="http://schemas.microsoft.com/office/word/2010/wordprocessingDrawing" xmlns:wp="http://schemas.openxmlformats.org/drawingml/2006/wordprocessingDrawing" xmlns:w10="urn:schemas-microsoft-com:office:word" xmlns:w="http://schemas.openxmlformats.org/wordprocessingml/2006/main" xmlns:w14="http://schemas.microsoft.com/office/word/2010/wordml" xmlns:w15="http://schemas.microsoft.com/office/word/2012/wordml" xmlns:w16cex="http://schemas.microsoft.com/office/word/2018/wordml/cex" xmlns:w16cid="http://schemas.microsoft.com/office/word/2016/wordml/cid" xmlns:w16="http://schemas.microsoft.com/office/word/2018/wordml" xmlns:w16se="http://schemas.microsoft.com/office/word/2015/wordml/symex" xmlns:wpg="http://schemas.microsoft.com/office/word/2010/wordprocessingGroup" xmlns:wpi="http://schemas.microsoft.com/office/word/2010/wordprocessingInk" xmlns:wne="http://schemas.microsoft.com/office/word/2006/wordml" xmlns:wps="http://schemas.microsoft.com/office/word/2010/wordprocessingShape" mc:Ignorable="w14 w15 w16se w16cid w16 w16cex wp14">
   <w:body>
     <w:p>
       <w:pPr>
@@ -137,7 +137,7 @@
           <w:ilvl w:val="0"/>
           <w:numId w:val="19"/>
         </w:numPr>
-        <w:spacing w:after="40" w:line="240" w:lineRule="auto"/>
+        <w:spacing w:after="120" w:line="320" w:lineRule="exact"/>
         <w:rPr>
           <w:rFonts w:eastAsia="Times New Roman" w:cstheme="minorHAnsi"/>
           <w:sz w:val="20"/>
@@ -195,7 +195,7 @@
           <w:ilvl w:val="0"/>
           <w:numId w:val="19"/>
         </w:numPr>
-        <w:spacing w:after="40" w:line="240" w:lineRule="auto"/>
+        <w:spacing w:after="120" w:line="320" w:lineRule="exact"/>
         <w:rPr>
           <w:rFonts w:eastAsia="Times New Roman" w:cstheme="minorHAnsi"/>
           <w:sz w:val="20"/>
@@ -207,6 +207,482 @@
           <w:sz w:val="20"/>
         </w:rPr>
         <w:t>Machine Learning Additions:</w:t>
+      </w:r>
+    </w:p>
+    <w:p>
+      <w:pPr>
+        <w:pStyle w:val="ListParagraph"/>
+        <w:numPr>
+          <w:ilvl w:val="1"/>
+          <w:numId w:val="19"/>
+        </w:numPr>
+        <w:spacing w:after="120" w:line="320" w:lineRule="exact"/>
+        <w:rPr>
+          <w:rFonts w:eastAsia="Times New Roman" w:cstheme="minorHAnsi"/>
+          <w:sz w:val="20"/>
+        </w:rPr>
+      </w:pPr>
+      <w:r>
+        <w:rPr>
+          <w:rFonts w:eastAsia="Times New Roman" w:cstheme="minorHAnsi"/>
+          <w:sz w:val="20"/>
+        </w:rPr>
+        <w:t>Use Machine Learning to Predict User weight loss over time</w:t>
+      </w:r>
+    </w:p>
+    <w:p>
+      <w:pPr>
+        <w:pStyle w:val="ListParagraph"/>
+        <w:numPr>
+          <w:ilvl w:val="1"/>
+          <w:numId w:val="19"/>
+        </w:numPr>
+        <w:spacing w:after="120" w:line="320" w:lineRule="exact"/>
+        <w:rPr>
+          <w:rFonts w:eastAsia="Times New Roman" w:cstheme="minorHAnsi"/>
+          <w:sz w:val="20"/>
+        </w:rPr>
+      </w:pPr>
+      <w:r>
+        <w:rPr>
+          <w:rFonts w:eastAsia="Times New Roman" w:cstheme="minorHAnsi"/>
+          <w:sz w:val="20"/>
+        </w:rPr>
+        <w:t xml:space="preserve">Identify user diet deficiency. Recommend Food that will </w:t>
+      </w:r>
+      <w:r>
+        <w:rPr>
+          <w:rFonts w:eastAsia="Times New Roman" w:cstheme="minorHAnsi"/>
+          <w:sz w:val="20"/>
+        </w:rPr>
+        <w:t>improve deficiency</w:t>
+      </w:r>
+    </w:p>
+    <w:p>
+      <w:pPr>
+        <w:pStyle w:val="ListParagraph"/>
+        <w:numPr>
+          <w:ilvl w:val="0"/>
+          <w:numId w:val="19"/>
+        </w:numPr>
+        <w:spacing w:after="120" w:line="320" w:lineRule="exact"/>
+        <w:rPr>
+          <w:rFonts w:eastAsia="Times New Roman" w:cstheme="minorHAnsi"/>
+          <w:sz w:val="20"/>
+        </w:rPr>
+      </w:pPr>
+      <w:r>
+        <w:rPr>
+          <w:rFonts w:eastAsia="Times New Roman" w:cstheme="minorHAnsi"/>
+          <w:sz w:val="20"/>
+        </w:rPr>
+        <w:t>Improvements to current app:</w:t>
+      </w:r>
+    </w:p>
+    <w:p>
+      <w:pPr>
+        <w:pStyle w:val="ListParagraph"/>
+        <w:numPr>
+          <w:ilvl w:val="1"/>
+          <w:numId w:val="19"/>
+        </w:numPr>
+        <w:spacing w:after="120" w:line="320" w:lineRule="exact"/>
+        <w:rPr>
+          <w:rFonts w:eastAsia="Times New Roman" w:cstheme="minorHAnsi"/>
+          <w:sz w:val="20"/>
+        </w:rPr>
+      </w:pPr>
+      <w:r>
+        <w:rPr>
+          <w:rFonts w:eastAsia="Times New Roman" w:cstheme="minorHAnsi"/>
+          <w:sz w:val="20"/>
+        </w:rPr>
+        <w:t>Need to add data into the app</w:t>
+      </w:r>
+    </w:p>
+    <w:p>
+      <w:pPr>
+        <w:pStyle w:val="ListParagraph"/>
+        <w:numPr>
+          <w:ilvl w:val="1"/>
+          <w:numId w:val="19"/>
+        </w:numPr>
+        <w:spacing w:after="120" w:line="320" w:lineRule="exact"/>
+        <w:rPr>
+          <w:rFonts w:eastAsia="Times New Roman" w:cstheme="minorHAnsi"/>
+          <w:sz w:val="20"/>
+        </w:rPr>
+      </w:pPr>
+      <w:r>
+        <w:rPr>
+          <w:rFonts w:eastAsia="Times New Roman" w:cstheme="minorHAnsi"/>
+          <w:sz w:val="20"/>
+        </w:rPr>
+        <w:t>Add field for users to enter weight</w:t>
+      </w:r>
+      <w:r>
+        <w:rPr>
+          <w:rFonts w:eastAsia="Times New Roman" w:cstheme="minorHAnsi"/>
+          <w:sz w:val="20"/>
+        </w:rPr>
+        <w:t xml:space="preserve"> periodically</w:t>
+      </w:r>
+    </w:p>
+    <w:p>
+      <w:pPr>
+        <w:pStyle w:val="ListParagraph"/>
+        <w:numPr>
+          <w:ilvl w:val="1"/>
+          <w:numId w:val="19"/>
+        </w:numPr>
+        <w:spacing w:after="120" w:line="320" w:lineRule="exact"/>
+        <w:rPr>
+          <w:rFonts w:eastAsia="Times New Roman" w:cstheme="minorHAnsi"/>
+          <w:sz w:val="20"/>
+        </w:rPr>
+      </w:pPr>
+      <w:r>
+        <w:rPr>
+          <w:rFonts w:eastAsia="Times New Roman" w:cstheme="minorHAnsi"/>
+          <w:sz w:val="20"/>
+        </w:rPr>
+        <w:t>Include age group</w:t>
+      </w:r>
+    </w:p>
+    <w:p>
+      <w:pPr>
+        <w:pStyle w:val="ListParagraph"/>
+        <w:numPr>
+          <w:ilvl w:val="1"/>
+          <w:numId w:val="19"/>
+        </w:numPr>
+        <w:spacing w:after="120" w:line="320" w:lineRule="exact"/>
+        <w:rPr>
+          <w:rFonts w:eastAsia="Times New Roman" w:cstheme="minorHAnsi"/>
+          <w:sz w:val="20"/>
+        </w:rPr>
+      </w:pPr>
+      <w:r>
+        <w:rPr>
+          <w:rFonts w:eastAsia="Times New Roman" w:cstheme="minorHAnsi"/>
+          <w:sz w:val="20"/>
+        </w:rPr>
+        <w:t>Include plotting over time</w:t>
+      </w:r>
+    </w:p>
+    <w:p>
+      <w:pPr>
+        <w:pStyle w:val="ListParagraph"/>
+        <w:numPr>
+          <w:ilvl w:val="1"/>
+          <w:numId w:val="19"/>
+        </w:numPr>
+        <w:spacing w:after="120" w:line="320" w:lineRule="exact"/>
+        <w:rPr>
+          <w:rFonts w:eastAsia="Times New Roman" w:cstheme="minorHAnsi"/>
+          <w:sz w:val="20"/>
+        </w:rPr>
+      </w:pPr>
+      <w:r>
+        <w:rPr>
+          <w:rFonts w:eastAsia="Times New Roman" w:cstheme="minorHAnsi"/>
+          <w:sz w:val="20"/>
+        </w:rPr>
+        <w:t>Animated bar graph</w:t>
+      </w:r>
+    </w:p>
+    <w:p>
+      <w:pPr>
+        <w:pStyle w:val="ListParagraph"/>
+        <w:numPr>
+          <w:ilvl w:val="1"/>
+          <w:numId w:val="19"/>
+        </w:numPr>
+        <w:spacing w:after="120" w:line="320" w:lineRule="exact"/>
+        <w:rPr>
+          <w:rFonts w:eastAsia="Times New Roman" w:cstheme="minorHAnsi"/>
+          <w:sz w:val="20"/>
+        </w:rPr>
+      </w:pPr>
+      <w:r>
+        <w:rPr>
+          <w:rFonts w:eastAsia="Times New Roman" w:cstheme="minorHAnsi"/>
+          <w:sz w:val="20"/>
+        </w:rPr>
+        <w:t>Slide bar-daily, weekly, monthly</w:t>
+      </w:r>
+    </w:p>
+    <w:p>
+      <w:pPr>
+        <w:pStyle w:val="ListParagraph"/>
+        <w:numPr>
+          <w:ilvl w:val="1"/>
+          <w:numId w:val="19"/>
+        </w:numPr>
+        <w:spacing w:after="120" w:line="320" w:lineRule="exact"/>
+        <w:rPr>
+          <w:rFonts w:eastAsia="Times New Roman" w:cstheme="minorHAnsi"/>
+          <w:sz w:val="20"/>
+        </w:rPr>
+      </w:pPr>
+      <w:r>
+        <w:rPr>
+          <w:rFonts w:eastAsia="Times New Roman" w:cstheme="minorHAnsi"/>
+          <w:sz w:val="20"/>
+        </w:rPr>
+        <w:t>Bubble chart graph with size depending on how much of a given nutrient.</w:t>
+      </w:r>
+    </w:p>
+    <w:p>
+      <w:pPr>
+        <w:pStyle w:val="ListParagraph"/>
+        <w:numPr>
+          <w:ilvl w:val="1"/>
+          <w:numId w:val="19"/>
+        </w:numPr>
+        <w:spacing w:after="120" w:line="320" w:lineRule="exact"/>
+        <w:rPr>
+          <w:rFonts w:eastAsia="Times New Roman" w:cstheme="minorHAnsi"/>
+          <w:sz w:val="20"/>
+        </w:rPr>
+      </w:pPr>
+      <w:r>
+        <w:rPr>
+          <w:rFonts w:eastAsia="Times New Roman" w:cstheme="minorHAnsi"/>
+          <w:sz w:val="20"/>
+        </w:rPr>
+        <w:t>Migration</w:t>
+      </w:r>
+      <w:r>
+        <w:rPr>
+          <w:rFonts w:eastAsia="Times New Roman" w:cstheme="minorHAnsi"/>
+          <w:sz w:val="20"/>
+        </w:rPr>
+        <w:t xml:space="preserve"> of database to Heroku or google cloud. </w:t>
+      </w:r>
+    </w:p>
+    <w:p>
+      <w:pPr>
+        <w:pStyle w:val="ListParagraph"/>
+        <w:numPr>
+          <w:ilvl w:val="0"/>
+          <w:numId w:val="19"/>
+        </w:numPr>
+        <w:spacing w:after="120" w:line="320" w:lineRule="exact"/>
+        <w:rPr>
+          <w:rFonts w:eastAsia="Times New Roman" w:cstheme="minorHAnsi"/>
+          <w:sz w:val="20"/>
+        </w:rPr>
+      </w:pPr>
+      <w:r>
+        <w:rPr>
+          <w:rFonts w:eastAsia="Times New Roman" w:cstheme="minorHAnsi"/>
+          <w:sz w:val="20"/>
+        </w:rPr>
+        <w:t>Optional Additions if enough time:</w:t>
+      </w:r>
+    </w:p>
+    <w:p>
+      <w:pPr>
+        <w:pStyle w:val="ListParagraph"/>
+        <w:numPr>
+          <w:ilvl w:val="1"/>
+          <w:numId w:val="19"/>
+        </w:numPr>
+        <w:spacing w:after="120" w:line="320" w:lineRule="exact"/>
+        <w:rPr>
+          <w:rFonts w:eastAsia="Times New Roman" w:cstheme="minorHAnsi"/>
+          <w:sz w:val="20"/>
+        </w:rPr>
+      </w:pPr>
+      <w:r>
+        <w:rPr>
+          <w:rFonts w:eastAsia="Times New Roman" w:cstheme="minorHAnsi"/>
+          <w:sz w:val="20"/>
+        </w:rPr>
+        <w:t>ML-Recommend which food items go with a specific item</w:t>
+      </w:r>
+    </w:p>
+    <w:p>
+      <w:pPr>
+        <w:pStyle w:val="ListParagraph"/>
+        <w:numPr>
+          <w:ilvl w:val="1"/>
+          <w:numId w:val="19"/>
+        </w:numPr>
+        <w:spacing w:after="120" w:line="320" w:lineRule="exact"/>
+        <w:rPr>
+          <w:rFonts w:eastAsia="Times New Roman" w:cstheme="minorHAnsi"/>
+          <w:sz w:val="20"/>
+        </w:rPr>
+      </w:pPr>
+      <w:r>
+        <w:rPr>
+          <w:rFonts w:eastAsia="Times New Roman" w:cstheme="minorHAnsi"/>
+          <w:sz w:val="20"/>
+        </w:rPr>
+        <w:t xml:space="preserve">Identify which vitamin is absorbed better with a specific nutrient. </w:t>
+      </w:r>
+    </w:p>
+    <w:p>
+      <w:pPr>
+        <w:pStyle w:val="ListParagraph"/>
+        <w:numPr>
+          <w:ilvl w:val="1"/>
+          <w:numId w:val="19"/>
+        </w:numPr>
+        <w:spacing w:after="120" w:line="320" w:lineRule="exact"/>
+        <w:rPr>
+          <w:rFonts w:eastAsia="Times New Roman" w:cstheme="minorHAnsi"/>
+          <w:sz w:val="20"/>
+        </w:rPr>
+      </w:pPr>
+      <w:r>
+        <w:rPr>
+          <w:rFonts w:eastAsia="Times New Roman" w:cstheme="minorHAnsi"/>
+          <w:sz w:val="20"/>
+        </w:rPr>
+        <w:t>Identify a food that goes together for optimum nutrient absorption</w:t>
+      </w:r>
+    </w:p>
+    <w:p>
+      <w:pPr>
+        <w:pStyle w:val="ListParagraph"/>
+        <w:numPr>
+          <w:ilvl w:val="1"/>
+          <w:numId w:val="19"/>
+        </w:numPr>
+        <w:spacing w:after="120" w:line="320" w:lineRule="exact"/>
+        <w:rPr>
+          <w:rFonts w:eastAsia="Times New Roman" w:cstheme="minorHAnsi"/>
+          <w:sz w:val="20"/>
+        </w:rPr>
+      </w:pPr>
+      <w:r>
+        <w:rPr>
+          <w:rFonts w:eastAsia="Times New Roman" w:cstheme="minorHAnsi"/>
+          <w:sz w:val="20"/>
+        </w:rPr>
+        <w:t>Calcium is absorbed will with vitamin D</w:t>
+      </w:r>
+    </w:p>
+    <w:p>
+      <w:pPr>
+        <w:pStyle w:val="ListParagraph"/>
+        <w:numPr>
+          <w:ilvl w:val="1"/>
+          <w:numId w:val="19"/>
+        </w:numPr>
+        <w:spacing w:after="120" w:line="320" w:lineRule="exact"/>
+        <w:rPr>
+          <w:rFonts w:eastAsia="Times New Roman" w:cstheme="minorHAnsi"/>
+          <w:sz w:val="20"/>
+        </w:rPr>
+      </w:pPr>
+      <w:r>
+        <w:rPr>
+          <w:rFonts w:eastAsia="Times New Roman" w:cstheme="minorHAnsi"/>
+          <w:sz w:val="20"/>
+        </w:rPr>
+        <w:t>Provide hospitals with optimum diet for patients.</w:t>
+      </w:r>
+    </w:p>
+    <w:p>
+      <w:pPr>
+        <w:pStyle w:val="ListParagraph"/>
+        <w:numPr>
+          <w:ilvl w:val="1"/>
+          <w:numId w:val="19"/>
+        </w:numPr>
+        <w:spacing w:after="120" w:line="320" w:lineRule="exact"/>
+        <w:rPr>
+          <w:rFonts w:eastAsia="Times New Roman" w:cstheme="minorHAnsi"/>
+          <w:sz w:val="20"/>
+        </w:rPr>
+      </w:pPr>
+      <w:r>
+        <w:rPr>
+          <w:rFonts w:eastAsia="Times New Roman" w:cstheme="minorHAnsi"/>
+          <w:sz w:val="20"/>
+        </w:rPr>
+        <w:t>Add a dietary restriction to the user form. Provide recommendations</w:t>
+      </w:r>
+    </w:p>
+    <w:p>
+      <w:pPr>
+        <w:pStyle w:val="ListParagraph"/>
+        <w:numPr>
+          <w:ilvl w:val="1"/>
+          <w:numId w:val="19"/>
+        </w:numPr>
+        <w:spacing w:after="120" w:line="320" w:lineRule="exact"/>
+        <w:rPr>
+          <w:rFonts w:eastAsia="Times New Roman" w:cstheme="minorHAnsi"/>
+          <w:sz w:val="20"/>
+        </w:rPr>
+      </w:pPr>
+      <w:r>
+        <w:rPr>
+          <w:rFonts w:eastAsia="Times New Roman" w:cstheme="minorHAnsi"/>
+          <w:sz w:val="20"/>
+        </w:rPr>
+        <w:t xml:space="preserve">Provide Schools with optimum diet for students. </w:t>
+      </w:r>
+    </w:p>
+    <w:p>
+      <w:pPr>
+        <w:pStyle w:val="ListParagraph"/>
+        <w:numPr>
+          <w:ilvl w:val="1"/>
+          <w:numId w:val="19"/>
+        </w:numPr>
+        <w:spacing w:after="120" w:line="320" w:lineRule="exact"/>
+        <w:rPr>
+          <w:rFonts w:eastAsia="Times New Roman" w:cstheme="minorHAnsi"/>
+          <w:sz w:val="20"/>
+        </w:rPr>
+      </w:pPr>
+      <w:r>
+        <w:rPr>
+          <w:rFonts w:eastAsia="Times New Roman" w:cstheme="minorHAnsi"/>
+          <w:sz w:val="20"/>
+        </w:rPr>
+        <w:t xml:space="preserve">ML </w:t>
+      </w:r>
+      <w:r>
+        <w:rPr>
+          <w:rFonts w:eastAsia="Times New Roman" w:cstheme="minorHAnsi"/>
+          <w:sz w:val="20"/>
+        </w:rPr>
+        <w:t>5-</w:t>
+      </w:r>
+      <w:r>
+        <w:rPr>
+          <w:rFonts w:eastAsia="Times New Roman" w:cstheme="minorHAnsi"/>
+          <w:sz w:val="20"/>
+        </w:rPr>
+        <w:t xml:space="preserve">year prediction for meal trends </w:t>
+      </w:r>
+    </w:p>
+    <w:p>
+      <w:pPr>
+        <w:pStyle w:val="ListParagraph"/>
+        <w:numPr>
+          <w:ilvl w:val="1"/>
+          <w:numId w:val="19"/>
+        </w:numPr>
+        <w:spacing w:after="120" w:line="320" w:lineRule="exact"/>
+        <w:rPr>
+          <w:rFonts w:eastAsia="Times New Roman" w:cstheme="minorHAnsi"/>
+          <w:sz w:val="20"/>
+        </w:rPr>
+      </w:pPr>
+      <w:r>
+        <w:rPr>
+          <w:rFonts w:eastAsia="Times New Roman" w:cstheme="minorHAnsi"/>
+          <w:sz w:val="20"/>
+        </w:rPr>
+        <w:t>ML-Restaurant data-make predications to provide to restaurants on what customers will want.</w:t>
       </w:r>
     </w:p>
     <w:p>
@@ -227,1594 +703,26 @@
           <w:rFonts w:eastAsia="Times New Roman" w:cstheme="minorHAnsi"/>
           <w:sz w:val="20"/>
         </w:rPr>
-        <w:t xml:space="preserve">Use Machine Learning to </w:t>
-      </w:r>
-      <w:r>
-        <w:rPr>
-          <w:rFonts w:eastAsia="Times New Roman" w:cstheme="minorHAnsi"/>
-          <w:sz w:val="20"/>
-        </w:rPr>
-        <w:t>Predict User weight loss</w:t>
-      </w:r>
-      <w:r>
-        <w:rPr>
-          <w:rFonts w:eastAsia="Times New Roman" w:cstheme="minorHAnsi"/>
-          <w:sz w:val="20"/>
-        </w:rPr>
-        <w:t xml:space="preserve"> over time</w:t>
-      </w:r>
-    </w:p>
-    <w:p>
-      <w:pPr>
-        <w:pStyle w:val="ListParagraph"/>
-        <w:numPr>
-          <w:ilvl w:val="1"/>
-          <w:numId w:val="19"/>
-        </w:numPr>
+        <w:t xml:space="preserve">Make prediction for a group of users logged in. based on sample data predictions. User for a school and add meals for their school. Select multiple schools. Have app provide recommendations to include in future meals. </w:t>
+      </w:r>
+    </w:p>
+    <w:p>
+      <w:pPr>
         <w:spacing w:after="40" w:line="240" w:lineRule="auto"/>
         <w:rPr>
           <w:rFonts w:eastAsia="Times New Roman" w:cstheme="minorHAnsi"/>
           <w:sz w:val="20"/>
         </w:rPr>
       </w:pPr>
-      <w:r>
-        <w:rPr>
-          <w:rFonts w:eastAsia="Times New Roman" w:cstheme="minorHAnsi"/>
-          <w:sz w:val="20"/>
-        </w:rPr>
-        <w:t>Identify user diet deficiency</w:t>
-      </w:r>
-      <w:r>
-        <w:rPr>
-          <w:rFonts w:eastAsia="Times New Roman" w:cstheme="minorHAnsi"/>
-          <w:sz w:val="20"/>
-        </w:rPr>
-        <w:t xml:space="preserve">. Recommend Food that will </w:t>
-      </w:r>
-      <w:r>
-        <w:rPr>
-          <w:rFonts w:eastAsia="Times New Roman" w:cstheme="minorHAnsi"/>
-          <w:sz w:val="20"/>
-        </w:rPr>
-        <w:t>improve deficiency</w:t>
-      </w:r>
-    </w:p>
-    <w:p>
-      <w:pPr>
-        <w:pStyle w:val="ListParagraph"/>
-        <w:numPr>
-          <w:ilvl w:val="0"/>
-          <w:numId w:val="19"/>
-        </w:numPr>
+    </w:p>
+    <w:p>
+      <w:pPr>
         <w:spacing w:after="40" w:line="240" w:lineRule="auto"/>
         <w:rPr>
           <w:rFonts w:eastAsia="Times New Roman" w:cstheme="minorHAnsi"/>
           <w:sz w:val="20"/>
         </w:rPr>
       </w:pPr>
-      <w:r>
-        <w:rPr>
-          <w:rFonts w:eastAsia="Times New Roman" w:cstheme="minorHAnsi"/>
-          <w:sz w:val="20"/>
-        </w:rPr>
-        <w:t>Improvements to current app:</w:t>
-      </w:r>
-    </w:p>
-    <w:p>
-      <w:pPr>
-        <w:pStyle w:val="ListParagraph"/>
-        <w:numPr>
-          <w:ilvl w:val="1"/>
-          <w:numId w:val="19"/>
-        </w:numPr>
-        <w:spacing w:after="40" w:line="240" w:lineRule="auto"/>
-        <w:rPr>
-          <w:rFonts w:eastAsia="Times New Roman" w:cstheme="minorHAnsi"/>
-          <w:sz w:val="20"/>
-        </w:rPr>
-      </w:pPr>
-      <w:r>
-        <w:rPr>
-          <w:rFonts w:eastAsia="Times New Roman" w:cstheme="minorHAnsi"/>
-          <w:sz w:val="20"/>
-        </w:rPr>
-        <w:t>Need to add data into the app</w:t>
-      </w:r>
-    </w:p>
-    <w:p>
-      <w:pPr>
-        <w:pStyle w:val="ListParagraph"/>
-        <w:numPr>
-          <w:ilvl w:val="1"/>
-          <w:numId w:val="19"/>
-        </w:numPr>
-        <w:spacing w:after="40" w:line="240" w:lineRule="auto"/>
-        <w:rPr>
-          <w:rFonts w:eastAsia="Times New Roman" w:cstheme="minorHAnsi"/>
-          <w:sz w:val="20"/>
-        </w:rPr>
-      </w:pPr>
-      <w:r>
-        <w:rPr>
-          <w:rFonts w:eastAsia="Times New Roman" w:cstheme="minorHAnsi"/>
-          <w:sz w:val="20"/>
-        </w:rPr>
-        <w:t>Add field for users to enter weight</w:t>
-      </w:r>
-      <w:r>
-        <w:rPr>
-          <w:rFonts w:eastAsia="Times New Roman" w:cstheme="minorHAnsi"/>
-          <w:sz w:val="20"/>
-        </w:rPr>
-        <w:t xml:space="preserve"> periodically</w:t>
-      </w:r>
-    </w:p>
-    <w:p>
-      <w:pPr>
-        <w:pStyle w:val="ListParagraph"/>
-        <w:numPr>
-          <w:ilvl w:val="1"/>
-          <w:numId w:val="19"/>
-        </w:numPr>
-        <w:spacing w:after="40" w:line="240" w:lineRule="auto"/>
-        <w:rPr>
-          <w:rFonts w:eastAsia="Times New Roman" w:cstheme="minorHAnsi"/>
-          <w:sz w:val="20"/>
-        </w:rPr>
-      </w:pPr>
-      <w:r>
-        <w:rPr>
-          <w:rFonts w:eastAsia="Times New Roman" w:cstheme="minorHAnsi"/>
-          <w:sz w:val="20"/>
-        </w:rPr>
-        <w:t>Include age group</w:t>
-      </w:r>
-    </w:p>
-    <w:p>
-      <w:pPr>
-        <w:pStyle w:val="ListParagraph"/>
-        <w:numPr>
-          <w:ilvl w:val="1"/>
-          <w:numId w:val="19"/>
-        </w:numPr>
-        <w:spacing w:after="40" w:line="240" w:lineRule="auto"/>
-        <w:rPr>
-          <w:rFonts w:eastAsia="Times New Roman" w:cstheme="minorHAnsi"/>
-          <w:sz w:val="20"/>
-        </w:rPr>
-      </w:pPr>
-      <w:r>
-        <w:rPr>
-          <w:rFonts w:eastAsia="Times New Roman" w:cstheme="minorHAnsi"/>
-          <w:sz w:val="20"/>
-        </w:rPr>
-        <w:t>Include plotting over time</w:t>
-      </w:r>
-    </w:p>
-    <w:p>
-      <w:pPr>
-        <w:pStyle w:val="ListParagraph"/>
-        <w:numPr>
-          <w:ilvl w:val="1"/>
-          <w:numId w:val="19"/>
-        </w:numPr>
-        <w:spacing w:after="40" w:line="240" w:lineRule="auto"/>
-        <w:rPr>
-          <w:rFonts w:eastAsia="Times New Roman" w:cstheme="minorHAnsi"/>
-          <w:sz w:val="20"/>
-        </w:rPr>
-      </w:pPr>
-      <w:r>
-        <w:rPr>
-          <w:rFonts w:eastAsia="Times New Roman" w:cstheme="minorHAnsi"/>
-          <w:sz w:val="20"/>
-        </w:rPr>
-        <w:t>Animated bar graph</w:t>
-      </w:r>
-    </w:p>
-    <w:p>
-      <w:pPr>
-        <w:pStyle w:val="ListParagraph"/>
-        <w:numPr>
-          <w:ilvl w:val="1"/>
-          <w:numId w:val="19"/>
-        </w:numPr>
-        <w:spacing w:after="40" w:line="240" w:lineRule="auto"/>
-        <w:rPr>
-          <w:rFonts w:eastAsia="Times New Roman" w:cstheme="minorHAnsi"/>
-          <w:sz w:val="20"/>
-        </w:rPr>
-      </w:pPr>
-      <w:r>
-        <w:rPr>
-          <w:rFonts w:eastAsia="Times New Roman" w:cstheme="minorHAnsi"/>
-          <w:sz w:val="20"/>
-        </w:rPr>
-        <w:t>Slide bar-daily, weekly, monthly</w:t>
-      </w:r>
-    </w:p>
-    <w:p>
-      <w:pPr>
-        <w:pStyle w:val="ListParagraph"/>
-        <w:numPr>
-          <w:ilvl w:val="1"/>
-          <w:numId w:val="19"/>
-        </w:numPr>
-        <w:spacing w:after="40" w:line="240" w:lineRule="auto"/>
-        <w:rPr>
-          <w:rFonts w:eastAsia="Times New Roman" w:cstheme="minorHAnsi"/>
-          <w:sz w:val="20"/>
-        </w:rPr>
-      </w:pPr>
-      <w:r>
-        <w:rPr>
-          <w:rFonts w:eastAsia="Times New Roman" w:cstheme="minorHAnsi"/>
-          <w:sz w:val="20"/>
-        </w:rPr>
-        <w:t>Bubble chart graph with size depending on how much of a given nutrient.</w:t>
-      </w:r>
-    </w:p>
-    <w:p>
-      <w:pPr>
-        <w:pStyle w:val="ListParagraph"/>
-        <w:numPr>
-          <w:ilvl w:val="1"/>
-          <w:numId w:val="19"/>
-        </w:numPr>
-        <w:spacing w:after="40" w:line="240" w:lineRule="auto"/>
-        <w:rPr>
-          <w:rFonts w:eastAsia="Times New Roman" w:cstheme="minorHAnsi"/>
-          <w:sz w:val="20"/>
-        </w:rPr>
-      </w:pPr>
-      <w:r>
-        <w:rPr>
-          <w:rFonts w:eastAsia="Times New Roman" w:cstheme="minorHAnsi"/>
-          <w:sz w:val="20"/>
-        </w:rPr>
-        <w:t>Migration</w:t>
-      </w:r>
-      <w:r>
-        <w:rPr>
-          <w:rFonts w:eastAsia="Times New Roman" w:cstheme="minorHAnsi"/>
-          <w:sz w:val="20"/>
-        </w:rPr>
-        <w:t xml:space="preserve"> of database to Heroku or google cloud. </w:t>
-      </w:r>
-    </w:p>
-    <w:p>
-      <w:pPr>
-        <w:pStyle w:val="ListParagraph"/>
-        <w:numPr>
-          <w:ilvl w:val="0"/>
-          <w:numId w:val="19"/>
-        </w:numPr>
-        <w:spacing w:after="40" w:line="240" w:lineRule="auto"/>
-        <w:rPr>
-          <w:rFonts w:eastAsia="Times New Roman" w:cstheme="minorHAnsi"/>
-          <w:sz w:val="20"/>
-        </w:rPr>
-      </w:pPr>
-      <w:r>
-        <w:rPr>
-          <w:rFonts w:eastAsia="Times New Roman" w:cstheme="minorHAnsi"/>
-          <w:sz w:val="20"/>
-        </w:rPr>
-        <w:t>Optional Additions if enough time:</w:t>
-      </w:r>
-    </w:p>
-    <w:p>
-      <w:pPr>
-        <w:pStyle w:val="ListParagraph"/>
-        <w:numPr>
-          <w:ilvl w:val="1"/>
-          <w:numId w:val="19"/>
-        </w:numPr>
-        <w:spacing w:after="40" w:line="240" w:lineRule="auto"/>
-        <w:rPr>
-          <w:rFonts w:eastAsia="Times New Roman" w:cstheme="minorHAnsi"/>
-          <w:sz w:val="20"/>
-        </w:rPr>
-      </w:pPr>
-      <w:r>
-        <w:rPr>
-          <w:rFonts w:eastAsia="Times New Roman" w:cstheme="minorHAnsi"/>
-          <w:sz w:val="20"/>
-        </w:rPr>
-        <w:t>ML-Recommend which food items go with a specific item</w:t>
-      </w:r>
-    </w:p>
-    <w:p>
-      <w:pPr>
-        <w:pStyle w:val="ListParagraph"/>
-        <w:numPr>
-          <w:ilvl w:val="1"/>
-          <w:numId w:val="19"/>
-        </w:numPr>
-        <w:spacing w:after="40" w:line="240" w:lineRule="auto"/>
-        <w:rPr>
-          <w:rFonts w:eastAsia="Times New Roman" w:cstheme="minorHAnsi"/>
-          <w:sz w:val="20"/>
-        </w:rPr>
-      </w:pPr>
-      <w:r>
-        <w:rPr>
-          <w:rFonts w:eastAsia="Times New Roman" w:cstheme="minorHAnsi"/>
-          <w:sz w:val="20"/>
-        </w:rPr>
-        <w:t xml:space="preserve">Identify which vitamin is absorbed better with a specific nutrient. </w:t>
-      </w:r>
-    </w:p>
-    <w:p>
-      <w:pPr>
-        <w:pStyle w:val="ListParagraph"/>
-        <w:numPr>
-          <w:ilvl w:val="1"/>
-          <w:numId w:val="19"/>
-        </w:numPr>
-        <w:spacing w:after="40" w:line="240" w:lineRule="auto"/>
-        <w:rPr>
-          <w:rFonts w:eastAsia="Times New Roman" w:cstheme="minorHAnsi"/>
-          <w:sz w:val="20"/>
-        </w:rPr>
-      </w:pPr>
-      <w:r>
-        <w:rPr>
-          <w:rFonts w:eastAsia="Times New Roman" w:cstheme="minorHAnsi"/>
-          <w:sz w:val="20"/>
-        </w:rPr>
-        <w:t>Identify a food that goes together for optimum nutrient absorption</w:t>
-      </w:r>
-    </w:p>
-    <w:p>
-      <w:pPr>
-        <w:pStyle w:val="ListParagraph"/>
-        <w:numPr>
-          <w:ilvl w:val="1"/>
-          <w:numId w:val="19"/>
-        </w:numPr>
-        <w:spacing w:after="40" w:line="240" w:lineRule="auto"/>
-        <w:rPr>
-          <w:rFonts w:eastAsia="Times New Roman" w:cstheme="minorHAnsi"/>
-          <w:sz w:val="20"/>
-        </w:rPr>
-      </w:pPr>
-      <w:r>
-        <w:rPr>
-          <w:rFonts w:eastAsia="Times New Roman" w:cstheme="minorHAnsi"/>
-          <w:sz w:val="20"/>
-        </w:rPr>
-        <w:t>Calcium is absorbed will with vitamin D</w:t>
-      </w:r>
-    </w:p>
-    <w:p>
-      <w:pPr>
-        <w:pStyle w:val="ListParagraph"/>
-        <w:numPr>
-          <w:ilvl w:val="1"/>
-          <w:numId w:val="19"/>
-        </w:numPr>
-        <w:spacing w:after="40" w:line="240" w:lineRule="auto"/>
-        <w:rPr>
-          <w:rFonts w:eastAsia="Times New Roman" w:cstheme="minorHAnsi"/>
-          <w:sz w:val="20"/>
-        </w:rPr>
-      </w:pPr>
-      <w:r>
-        <w:rPr>
-          <w:rFonts w:eastAsia="Times New Roman" w:cstheme="minorHAnsi"/>
-          <w:sz w:val="20"/>
-        </w:rPr>
-        <w:t>Provide hospitals with optimum diet for patients.</w:t>
-      </w:r>
-    </w:p>
-    <w:p>
-      <w:pPr>
-        <w:pStyle w:val="ListParagraph"/>
-        <w:numPr>
-          <w:ilvl w:val="1"/>
-          <w:numId w:val="19"/>
-        </w:numPr>
-        <w:spacing w:after="40" w:line="240" w:lineRule="auto"/>
-        <w:rPr>
-          <w:rFonts w:eastAsia="Times New Roman" w:cstheme="minorHAnsi"/>
-          <w:sz w:val="20"/>
-        </w:rPr>
-      </w:pPr>
-      <w:r>
-        <w:rPr>
-          <w:rFonts w:eastAsia="Times New Roman" w:cstheme="minorHAnsi"/>
-          <w:sz w:val="20"/>
-        </w:rPr>
-        <w:t>Add a dietary restriction to the user form. Provide recommendations</w:t>
-      </w:r>
-    </w:p>
-    <w:p>
-      <w:pPr>
-        <w:pStyle w:val="ListParagraph"/>
-        <w:numPr>
-          <w:ilvl w:val="1"/>
-          <w:numId w:val="19"/>
-        </w:numPr>
-        <w:spacing w:after="40" w:line="240" w:lineRule="auto"/>
-        <w:rPr>
-          <w:rFonts w:eastAsia="Times New Roman" w:cstheme="minorHAnsi"/>
-          <w:sz w:val="20"/>
-        </w:rPr>
-      </w:pPr>
-      <w:r>
-        <w:rPr>
-          <w:rFonts w:eastAsia="Times New Roman" w:cstheme="minorHAnsi"/>
-          <w:sz w:val="20"/>
-        </w:rPr>
-        <w:t xml:space="preserve">Provide Schools with optimum diet for students. </w:t>
-      </w:r>
-    </w:p>
-    <w:p>
-      <w:pPr>
-        <w:pStyle w:val="ListParagraph"/>
-        <w:numPr>
-          <w:ilvl w:val="1"/>
-          <w:numId w:val="19"/>
-        </w:numPr>
-        <w:spacing w:after="40" w:line="240" w:lineRule="auto"/>
-        <w:rPr>
-          <w:rFonts w:eastAsia="Times New Roman" w:cstheme="minorHAnsi"/>
-          <w:sz w:val="20"/>
-        </w:rPr>
-      </w:pPr>
-      <w:r>
-        <w:rPr>
-          <w:rFonts w:eastAsia="Times New Roman" w:cstheme="minorHAnsi"/>
-          <w:sz w:val="20"/>
-        </w:rPr>
-        <w:t xml:space="preserve">ML </w:t>
-      </w:r>
-      <w:r>
-        <w:rPr>
-          <w:rFonts w:eastAsia="Times New Roman" w:cstheme="minorHAnsi"/>
-          <w:sz w:val="20"/>
-        </w:rPr>
-        <w:t>5-</w:t>
-      </w:r>
-      <w:r>
-        <w:rPr>
-          <w:rFonts w:eastAsia="Times New Roman" w:cstheme="minorHAnsi"/>
-          <w:sz w:val="20"/>
-        </w:rPr>
-        <w:t xml:space="preserve">year prediction for meal trends </w:t>
-      </w:r>
-    </w:p>
-    <w:p>
-      <w:pPr>
-        <w:pStyle w:val="ListParagraph"/>
-        <w:numPr>
-          <w:ilvl w:val="1"/>
-          <w:numId w:val="19"/>
-        </w:numPr>
-        <w:spacing w:after="40" w:line="240" w:lineRule="auto"/>
-        <w:rPr>
-          <w:rFonts w:eastAsia="Times New Roman" w:cstheme="minorHAnsi"/>
-          <w:sz w:val="20"/>
-        </w:rPr>
-      </w:pPr>
-      <w:r>
-        <w:rPr>
-          <w:rFonts w:eastAsia="Times New Roman" w:cstheme="minorHAnsi"/>
-          <w:sz w:val="20"/>
-        </w:rPr>
-        <w:t>ML-Restaurant data-make predications to provide to restaurants on what customers will want.</w:t>
-      </w:r>
-    </w:p>
-    <w:p>
-      <w:pPr>
-        <w:pStyle w:val="ListParagraph"/>
-        <w:numPr>
-          <w:ilvl w:val="1"/>
-          <w:numId w:val="19"/>
-        </w:numPr>
-        <w:spacing w:after="40" w:line="240" w:lineRule="auto"/>
-        <w:rPr>
-          <w:rFonts w:eastAsia="Times New Roman" w:cstheme="minorHAnsi"/>
-          <w:sz w:val="20"/>
-        </w:rPr>
-      </w:pPr>
-      <w:r>
-        <w:rPr>
-          <w:rFonts w:eastAsia="Times New Roman" w:cstheme="minorHAnsi"/>
-          <w:sz w:val="20"/>
-        </w:rPr>
-        <w:t xml:space="preserve">Make prediction for a group of users logged in. based on sample data predictions. User for a school and add meals for their school. Select multiple schools. Have app provide recommendations to include in future meals. </w:t>
-      </w:r>
-    </w:p>
-    <w:p>
-      <w:pPr>
-        <w:spacing w:after="40" w:line="240" w:lineRule="auto"/>
-        <w:rPr>
-          <w:rFonts w:eastAsia="Times New Roman" w:cstheme="minorHAnsi"/>
-          <w:sz w:val="20"/>
-        </w:rPr>
-      </w:pPr>
-      <w:r>
-        <w:rPr>
-          <w:rFonts w:eastAsia="Times New Roman" w:cstheme="minorHAnsi"/>
-          <w:sz w:val="20"/>
-        </w:rPr>
-        <w:tab/>
-      </w:r>
-      <w:r>
-        <w:rPr>
-          <w:rFonts w:eastAsia="Times New Roman" w:cstheme="minorHAnsi"/>
-          <w:sz w:val="20"/>
-        </w:rPr>
-        <w:tab/>
-      </w:r>
-    </w:p>
-    <w:p>
-      <w:pPr>
-        <w:spacing w:before="120" w:after="120" w:line="240" w:lineRule="auto"/>
-        <w:rPr>
-          <w:rFonts w:eastAsia="Times New Roman" w:cstheme="minorHAnsi"/>
-          <w:b/>
-          <w:bCs/>
-          <w:color w:val="000000"/>
-          <w:sz w:val="24"/>
-          <w:szCs w:val="24"/>
-        </w:rPr>
-      </w:pPr>
-      <w:r>
-        <w:rPr>
-          <w:rFonts w:eastAsia="Times New Roman" w:cstheme="minorHAnsi"/>
-          <w:b/>
-          <w:bCs/>
-          <w:color w:val="000000"/>
-          <w:sz w:val="24"/>
-          <w:szCs w:val="24"/>
-        </w:rPr>
-        <w:t>Project III Requirement</w:t>
-      </w:r>
-    </w:p>
-    <w:p>
-      <w:pPr>
-        <w:spacing w:after="0" w:line="240" w:lineRule="auto"/>
-        <w:rPr>
-          <w:rFonts w:eastAsia="Times New Roman" w:cstheme="minorHAnsi"/>
-          <w:sz w:val="20"/>
-        </w:rPr>
-      </w:pPr>
-    </w:p>
-    <w:p>
-      <w:pPr>
-        <w:spacing w:after="120" w:line="240" w:lineRule="auto"/>
-        <w:rPr>
-          <w:rFonts w:eastAsia="Times New Roman" w:cstheme="minorHAnsi"/>
-          <w:b/>
-          <w:bCs/>
-          <w:sz w:val="20"/>
-        </w:rPr>
-      </w:pPr>
-      <w:r>
-        <w:rPr>
-          <w:rFonts w:eastAsia="Times New Roman" w:cstheme="minorHAnsi"/>
-          <w:b/>
-          <w:bCs/>
-          <w:sz w:val="20"/>
-        </w:rPr>
-        <w:t>Proposal</w:t>
-      </w:r>
-    </w:p>
-    <w:p>
-      <w:pPr>
-        <w:pStyle w:val="ListParagraph"/>
-        <w:numPr>
-          <w:ilvl w:val="0"/>
-          <w:numId w:val="21"/>
-        </w:numPr>
-        <w:spacing w:after="40" w:line="240" w:lineRule="auto"/>
-        <w:rPr>
-          <w:rFonts w:eastAsia="Times New Roman" w:cstheme="minorHAnsi"/>
-          <w:sz w:val="20"/>
-        </w:rPr>
-      </w:pPr>
-      <w:r>
-        <w:rPr>
-          <w:rFonts w:eastAsia="Times New Roman" w:cstheme="minorHAnsi"/>
-          <w:sz w:val="20"/>
-        </w:rPr>
-        <w:t>Must submit a one-page proposal before starting</w:t>
-      </w:r>
-    </w:p>
-    <w:p>
-      <w:pPr>
-        <w:spacing w:after="0" w:line="240" w:lineRule="auto"/>
-        <w:rPr>
-          <w:rFonts w:eastAsia="Times New Roman" w:cstheme="minorHAnsi"/>
-          <w:sz w:val="20"/>
-        </w:rPr>
-      </w:pPr>
-    </w:p>
-    <w:p>
-      <w:pPr>
-        <w:spacing w:after="120" w:line="240" w:lineRule="auto"/>
-        <w:rPr>
-          <w:rFonts w:eastAsia="Times New Roman" w:cstheme="minorHAnsi"/>
-          <w:b/>
-          <w:bCs/>
-          <w:sz w:val="20"/>
-        </w:rPr>
-      </w:pPr>
-      <w:r>
-        <w:rPr>
-          <w:rFonts w:eastAsia="Times New Roman" w:cstheme="minorHAnsi"/>
-          <w:b/>
-          <w:bCs/>
-          <w:sz w:val="20"/>
-        </w:rPr>
-        <w:t>Core App</w:t>
-      </w:r>
-    </w:p>
-    <w:p>
-      <w:pPr>
-        <w:pStyle w:val="ListParagraph"/>
-        <w:numPr>
-          <w:ilvl w:val="0"/>
-          <w:numId w:val="21"/>
-        </w:numPr>
-        <w:spacing w:after="40" w:line="240" w:lineRule="auto"/>
-        <w:rPr>
-          <w:rFonts w:eastAsia="Times New Roman" w:cstheme="minorHAnsi"/>
-          <w:sz w:val="20"/>
-        </w:rPr>
-      </w:pPr>
-      <w:r>
-        <w:rPr>
-          <w:rFonts w:eastAsia="Times New Roman" w:cstheme="minorHAnsi"/>
-          <w:sz w:val="20"/>
-        </w:rPr>
-        <w:t>Must use HTML</w:t>
-      </w:r>
-    </w:p>
-    <w:p>
-      <w:pPr>
-        <w:pStyle w:val="ListParagraph"/>
-        <w:numPr>
-          <w:ilvl w:val="0"/>
-          <w:numId w:val="21"/>
-        </w:numPr>
-        <w:spacing w:after="40" w:line="240" w:lineRule="auto"/>
-        <w:rPr>
-          <w:rFonts w:eastAsia="Times New Roman" w:cstheme="minorHAnsi"/>
-          <w:sz w:val="20"/>
-        </w:rPr>
-      </w:pPr>
-      <w:r>
-        <w:rPr>
-          <w:rFonts w:eastAsia="Times New Roman" w:cstheme="minorHAnsi"/>
-          <w:sz w:val="20"/>
-        </w:rPr>
-        <w:t xml:space="preserve">Must use Flask or </w:t>
-      </w:r>
-      <w:proofErr w:type="spellStart"/>
-      <w:r>
-        <w:rPr>
-          <w:rFonts w:eastAsia="Times New Roman" w:cstheme="minorHAnsi"/>
-          <w:sz w:val="20"/>
-        </w:rPr>
-        <w:t>FastAPI</w:t>
-      </w:r>
-      <w:proofErr w:type="spellEnd"/>
-    </w:p>
-    <w:p>
-      <w:pPr>
-        <w:pStyle w:val="ListParagraph"/>
-        <w:numPr>
-          <w:ilvl w:val="0"/>
-          <w:numId w:val="21"/>
-        </w:numPr>
-        <w:spacing w:after="40" w:line="240" w:lineRule="auto"/>
-        <w:rPr>
-          <w:rFonts w:eastAsia="Times New Roman" w:cstheme="minorHAnsi"/>
-          <w:sz w:val="20"/>
-        </w:rPr>
-      </w:pPr>
-      <w:r>
-        <w:rPr>
-          <w:rFonts w:eastAsia="Times New Roman" w:cstheme="minorHAnsi"/>
-          <w:sz w:val="20"/>
-        </w:rPr>
-        <w:t>Must use a sci-kit-learn model</w:t>
-      </w:r>
-    </w:p>
-    <w:p>
-      <w:pPr>
-        <w:pStyle w:val="ListParagraph"/>
-        <w:numPr>
-          <w:ilvl w:val="0"/>
-          <w:numId w:val="21"/>
-        </w:numPr>
-        <w:spacing w:after="40" w:line="240" w:lineRule="auto"/>
-        <w:rPr>
-          <w:rFonts w:eastAsia="Times New Roman" w:cstheme="minorHAnsi"/>
-          <w:sz w:val="20"/>
-        </w:rPr>
-      </w:pPr>
-      <w:r>
-        <w:rPr>
-          <w:rFonts w:eastAsia="Times New Roman" w:cstheme="minorHAnsi"/>
-          <w:sz w:val="20"/>
-        </w:rPr>
-        <w:t>(May use a database)</w:t>
-      </w:r>
-    </w:p>
-    <w:p>
-      <w:pPr>
-        <w:pStyle w:val="ListParagraph"/>
-        <w:numPr>
-          <w:ilvl w:val="0"/>
-          <w:numId w:val="21"/>
-        </w:numPr>
-        <w:spacing w:after="40" w:line="240" w:lineRule="auto"/>
-        <w:rPr>
-          <w:rFonts w:eastAsia="Times New Roman" w:cstheme="minorHAnsi"/>
-          <w:sz w:val="20"/>
-        </w:rPr>
-      </w:pPr>
-      <w:r>
-        <w:rPr>
-          <w:rFonts w:eastAsia="Times New Roman" w:cstheme="minorHAnsi"/>
-          <w:sz w:val="20"/>
-        </w:rPr>
-        <w:t>(May use R to select models, but final models must be in Python)</w:t>
-      </w:r>
-    </w:p>
-    <w:p>
-      <w:pPr>
-        <w:spacing w:after="60" w:line="240" w:lineRule="auto"/>
-        <w:textAlignment w:val="baseline"/>
-        <w:rPr>
-          <w:rFonts w:eastAsia="Times New Roman" w:cstheme="minorHAnsi"/>
-          <w:color w:val="000000"/>
-          <w:sz w:val="20"/>
-        </w:rPr>
-      </w:pPr>
-    </w:p>
-    <w:p>
-      <w:pPr>
-        <w:spacing w:after="120" w:line="240" w:lineRule="auto"/>
-        <w:rPr>
-          <w:rFonts w:eastAsia="Times New Roman" w:cstheme="minorHAnsi"/>
-          <w:b/>
-          <w:bCs/>
-          <w:sz w:val="20"/>
-        </w:rPr>
-      </w:pPr>
-      <w:r>
-        <w:rPr>
-          <w:rFonts w:eastAsia="Times New Roman" w:cstheme="minorHAnsi"/>
-          <w:b/>
-          <w:bCs/>
-          <w:sz w:val="20"/>
-        </w:rPr>
-        <w:t>Routes</w:t>
-      </w:r>
-    </w:p>
-    <w:p>
-      <w:pPr>
-        <w:pStyle w:val="ListParagraph"/>
-        <w:numPr>
-          <w:ilvl w:val="0"/>
-          <w:numId w:val="21"/>
-        </w:numPr>
-        <w:spacing w:after="40" w:line="240" w:lineRule="auto"/>
-        <w:rPr>
-          <w:rFonts w:eastAsia="Times New Roman" w:cstheme="minorHAnsi"/>
-          <w:sz w:val="20"/>
-        </w:rPr>
-      </w:pPr>
-      <w:r>
-        <w:rPr>
-          <w:rFonts w:eastAsia="Times New Roman" w:cstheme="minorHAnsi"/>
-          <w:sz w:val="20"/>
-        </w:rPr>
-        <w:t>Must have a home route that uses a Jinja template</w:t>
-      </w:r>
-    </w:p>
-    <w:p>
-      <w:pPr>
-        <w:pStyle w:val="ListParagraph"/>
-        <w:numPr>
-          <w:ilvl w:val="0"/>
-          <w:numId w:val="21"/>
-        </w:numPr>
-        <w:spacing w:after="40" w:line="240" w:lineRule="auto"/>
-        <w:rPr>
-          <w:rFonts w:eastAsia="Times New Roman" w:cstheme="minorHAnsi"/>
-          <w:sz w:val="20"/>
-          <w:highlight w:val="yellow"/>
-        </w:rPr>
-      </w:pPr>
-      <w:r>
-        <w:rPr>
-          <w:rFonts w:eastAsia="Times New Roman" w:cstheme="minorHAnsi"/>
-          <w:sz w:val="20"/>
-          <w:highlight w:val="yellow"/>
-        </w:rPr>
-        <w:t>Must have a route that takes in user data and returns a prediction</w:t>
-      </w:r>
-    </w:p>
-    <w:p>
-      <w:pPr>
-        <w:pStyle w:val="ListParagraph"/>
-        <w:numPr>
-          <w:ilvl w:val="0"/>
-          <w:numId w:val="21"/>
-        </w:numPr>
-        <w:spacing w:after="40" w:line="240" w:lineRule="auto"/>
-        <w:rPr>
-          <w:rFonts w:eastAsia="Times New Roman" w:cstheme="minorHAnsi"/>
-          <w:sz w:val="20"/>
-          <w:highlight w:val="yellow"/>
-        </w:rPr>
-      </w:pPr>
-      <w:r>
-        <w:rPr>
-          <w:rFonts w:eastAsia="Times New Roman" w:cstheme="minorHAnsi"/>
-          <w:sz w:val="20"/>
-          <w:highlight w:val="yellow"/>
-        </w:rPr>
-        <w:lastRenderedPageBreak/>
-        <w:t>Must have a route that serves a report of how the ML model(s) was selected</w:t>
-      </w:r>
-    </w:p>
-    <w:p>
-      <w:pPr>
-        <w:pStyle w:val="ListParagraph"/>
-        <w:numPr>
-          <w:ilvl w:val="0"/>
-          <w:numId w:val="21"/>
-        </w:numPr>
-        <w:spacing w:after="40" w:line="240" w:lineRule="auto"/>
-        <w:rPr>
-          <w:rFonts w:eastAsia="Times New Roman" w:cstheme="minorHAnsi"/>
-          <w:sz w:val="20"/>
-        </w:rPr>
-      </w:pPr>
-      <w:r>
-        <w:rPr>
-          <w:rFonts w:eastAsia="Times New Roman" w:cstheme="minorHAnsi"/>
-          <w:sz w:val="20"/>
-        </w:rPr>
-        <w:t>(May have routes that “collection” data from the user and send it to a database)</w:t>
-      </w:r>
-    </w:p>
-    <w:p>
-      <w:pPr>
-        <w:pStyle w:val="ListParagraph"/>
-        <w:numPr>
-          <w:ilvl w:val="0"/>
-          <w:numId w:val="21"/>
-        </w:numPr>
-        <w:spacing w:after="40" w:line="240" w:lineRule="auto"/>
-        <w:rPr>
-          <w:rFonts w:eastAsia="Times New Roman" w:cstheme="minorHAnsi"/>
-          <w:sz w:val="20"/>
-        </w:rPr>
-      </w:pPr>
-      <w:r>
-        <w:rPr>
-          <w:rFonts w:eastAsia="Times New Roman" w:cstheme="minorHAnsi"/>
-          <w:sz w:val="20"/>
-        </w:rPr>
-        <w:t xml:space="preserve">(May have a route that uses </w:t>
-      </w:r>
-      <w:proofErr w:type="spellStart"/>
-      <w:r>
-        <w:rPr>
-          <w:rFonts w:eastAsia="Times New Roman" w:cstheme="minorHAnsi"/>
-          <w:sz w:val="20"/>
-        </w:rPr>
-        <w:t>Plotly</w:t>
-      </w:r>
-      <w:proofErr w:type="spellEnd"/>
-      <w:r>
-        <w:rPr>
-          <w:rFonts w:eastAsia="Times New Roman" w:cstheme="minorHAnsi"/>
-          <w:sz w:val="20"/>
-        </w:rPr>
-        <w:t xml:space="preserve"> or D3 for visualization in a Jinja template)</w:t>
-      </w:r>
-    </w:p>
-    <w:p>
-      <w:pPr>
-        <w:pStyle w:val="ListParagraph"/>
-        <w:numPr>
-          <w:ilvl w:val="0"/>
-          <w:numId w:val="21"/>
-        </w:numPr>
-        <w:spacing w:after="40" w:line="240" w:lineRule="auto"/>
-        <w:rPr>
-          <w:rFonts w:eastAsia="Times New Roman" w:cstheme="minorHAnsi"/>
-          <w:sz w:val="20"/>
-        </w:rPr>
-      </w:pPr>
-      <w:r>
-        <w:rPr>
-          <w:rFonts w:eastAsia="Times New Roman" w:cstheme="minorHAnsi"/>
-          <w:sz w:val="20"/>
-        </w:rPr>
-        <w:t>(May have a route that accesses, filters, and serves data from the database as a JSON)</w:t>
-      </w:r>
-    </w:p>
-    <w:p>
-      <w:pPr>
-        <w:pStyle w:val="ListParagraph"/>
-        <w:numPr>
-          <w:ilvl w:val="0"/>
-          <w:numId w:val="21"/>
-        </w:numPr>
-        <w:spacing w:after="40" w:line="240" w:lineRule="auto"/>
-        <w:rPr>
-          <w:rFonts w:eastAsia="Times New Roman" w:cstheme="minorHAnsi"/>
-          <w:sz w:val="20"/>
-        </w:rPr>
-      </w:pPr>
-      <w:r>
-        <w:rPr>
-          <w:rFonts w:eastAsia="Times New Roman" w:cstheme="minorHAnsi"/>
-          <w:sz w:val="20"/>
-        </w:rPr>
-        <w:t>(May have a route that dynamically filters and displays data to the UI)</w:t>
-      </w:r>
-    </w:p>
-    <w:p>
-      <w:pPr>
-        <w:spacing w:after="0" w:line="240" w:lineRule="auto"/>
-        <w:ind w:left="720"/>
-        <w:textAlignment w:val="baseline"/>
-        <w:rPr>
-          <w:rFonts w:eastAsia="Times New Roman" w:cstheme="minorHAnsi"/>
-          <w:color w:val="000000"/>
-          <w:sz w:val="20"/>
-        </w:rPr>
-      </w:pPr>
-    </w:p>
-    <w:p>
-      <w:pPr>
-        <w:spacing w:after="120" w:line="240" w:lineRule="auto"/>
-        <w:rPr>
-          <w:rFonts w:eastAsia="Times New Roman" w:cstheme="minorHAnsi"/>
-          <w:b/>
-          <w:bCs/>
-          <w:sz w:val="20"/>
-        </w:rPr>
-      </w:pPr>
-      <w:r>
-        <w:rPr>
-          <w:rFonts w:eastAsia="Times New Roman" w:cstheme="minorHAnsi"/>
-          <w:b/>
-          <w:bCs/>
-          <w:sz w:val="20"/>
-        </w:rPr>
-        <w:t>Testing</w:t>
-      </w:r>
-    </w:p>
-    <w:p>
-      <w:pPr>
-        <w:pStyle w:val="ListParagraph"/>
-        <w:numPr>
-          <w:ilvl w:val="0"/>
-          <w:numId w:val="21"/>
-        </w:numPr>
-        <w:spacing w:after="40" w:line="240" w:lineRule="auto"/>
-        <w:rPr>
-          <w:rFonts w:eastAsia="Times New Roman" w:cstheme="minorHAnsi"/>
-          <w:sz w:val="20"/>
-        </w:rPr>
-      </w:pPr>
-      <w:r>
-        <w:rPr>
-          <w:rFonts w:eastAsia="Times New Roman" w:cstheme="minorHAnsi"/>
-          <w:sz w:val="20"/>
-        </w:rPr>
-        <w:t>Use Postman with at least one request for each route</w:t>
-      </w:r>
-    </w:p>
-    <w:p>
-      <w:pPr>
-        <w:spacing w:after="120" w:line="240" w:lineRule="auto"/>
-        <w:rPr>
-          <w:rFonts w:eastAsia="Times New Roman" w:cstheme="minorHAnsi"/>
-          <w:b/>
-          <w:bCs/>
-          <w:sz w:val="20"/>
-        </w:rPr>
-      </w:pPr>
-      <w:r>
-        <w:rPr>
-          <w:rFonts w:eastAsia="Times New Roman" w:cstheme="minorHAnsi"/>
-          <w:b/>
-          <w:bCs/>
-          <w:sz w:val="20"/>
-        </w:rPr>
-        <w:t>Deployment</w:t>
-      </w:r>
-    </w:p>
-    <w:p>
-      <w:pPr>
-        <w:pStyle w:val="ListParagraph"/>
-        <w:numPr>
-          <w:ilvl w:val="0"/>
-          <w:numId w:val="21"/>
-        </w:numPr>
-        <w:spacing w:after="40" w:line="240" w:lineRule="auto"/>
-        <w:rPr>
-          <w:rFonts w:eastAsia="Times New Roman" w:cstheme="minorHAnsi"/>
-          <w:sz w:val="20"/>
-        </w:rPr>
-      </w:pPr>
-      <w:r>
-        <w:rPr>
-          <w:rFonts w:eastAsia="Times New Roman" w:cstheme="minorHAnsi"/>
-          <w:sz w:val="20"/>
-        </w:rPr>
-        <w:t>Must be deployed</w:t>
-      </w:r>
-    </w:p>
-    <w:p>
-      <w:pPr>
-        <w:pStyle w:val="ListParagraph"/>
-        <w:numPr>
-          <w:ilvl w:val="0"/>
-          <w:numId w:val="21"/>
-        </w:numPr>
-        <w:spacing w:after="40" w:line="240" w:lineRule="auto"/>
-        <w:rPr>
-          <w:rFonts w:eastAsia="Times New Roman" w:cstheme="minorHAnsi"/>
-          <w:sz w:val="20"/>
-        </w:rPr>
-      </w:pPr>
-      <w:r>
-        <w:rPr>
-          <w:rFonts w:eastAsia="Times New Roman" w:cstheme="minorHAnsi"/>
-          <w:sz w:val="20"/>
-        </w:rPr>
-        <w:t xml:space="preserve">Must use </w:t>
-      </w:r>
-      <w:proofErr w:type="spellStart"/>
-      <w:r>
-        <w:rPr>
-          <w:rFonts w:eastAsia="Times New Roman" w:cstheme="minorHAnsi"/>
-          <w:sz w:val="20"/>
-        </w:rPr>
-        <w:t>Pipenv</w:t>
-      </w:r>
-      <w:proofErr w:type="spellEnd"/>
-    </w:p>
-    <w:p>
-      <w:pPr>
-        <w:spacing w:after="120" w:line="240" w:lineRule="auto"/>
-        <w:rPr>
-          <w:rFonts w:eastAsia="Times New Roman" w:cstheme="minorHAnsi"/>
-          <w:b/>
-          <w:bCs/>
-          <w:sz w:val="20"/>
-        </w:rPr>
-      </w:pPr>
-      <w:r>
-        <w:rPr>
-          <w:rFonts w:eastAsia="Times New Roman" w:cstheme="minorHAnsi"/>
-          <w:b/>
-          <w:bCs/>
-          <w:sz w:val="20"/>
-        </w:rPr>
-        <w:t>Repo</w:t>
-      </w:r>
-    </w:p>
-    <w:p>
-      <w:pPr>
-        <w:pStyle w:val="ListParagraph"/>
-        <w:numPr>
-          <w:ilvl w:val="0"/>
-          <w:numId w:val="21"/>
-        </w:numPr>
-        <w:spacing w:after="40" w:line="240" w:lineRule="auto"/>
-        <w:rPr>
-          <w:rFonts w:eastAsia="Times New Roman" w:cstheme="minorHAnsi"/>
-          <w:sz w:val="20"/>
-        </w:rPr>
-      </w:pPr>
-      <w:r>
-        <w:rPr>
-          <w:rFonts w:eastAsia="Times New Roman" w:cstheme="minorHAnsi"/>
-          <w:sz w:val="20"/>
-        </w:rPr>
-        <w:t>The repository must have a properly formatted a README.md</w:t>
-      </w:r>
-    </w:p>
-    <w:p>
-      <w:pPr>
-        <w:pStyle w:val="ListParagraph"/>
-        <w:numPr>
-          <w:ilvl w:val="0"/>
-          <w:numId w:val="21"/>
-        </w:numPr>
-        <w:spacing w:after="40" w:line="240" w:lineRule="auto"/>
-        <w:rPr>
-          <w:rFonts w:eastAsia="Times New Roman" w:cstheme="minorHAnsi"/>
-          <w:sz w:val="20"/>
-        </w:rPr>
-      </w:pPr>
-      <w:r>
-        <w:rPr>
-          <w:rFonts w:eastAsia="Times New Roman" w:cstheme="minorHAnsi"/>
-          <w:sz w:val="20"/>
-        </w:rPr>
-        <w:t>Code must be formatted with Black and Prettier.js where appropriate</w:t>
-      </w:r>
-    </w:p>
-    <w:p>
-      <w:pPr>
-        <w:pStyle w:val="ListParagraph"/>
-        <w:numPr>
-          <w:ilvl w:val="0"/>
-          <w:numId w:val="21"/>
-        </w:numPr>
-        <w:spacing w:after="40" w:line="240" w:lineRule="auto"/>
-        <w:rPr>
-          <w:rFonts w:eastAsia="Times New Roman" w:cstheme="minorHAnsi"/>
-          <w:sz w:val="20"/>
-        </w:rPr>
-      </w:pPr>
-      <w:r>
-        <w:rPr>
-          <w:rFonts w:eastAsia="Times New Roman" w:cstheme="minorHAnsi"/>
-          <w:sz w:val="20"/>
-        </w:rPr>
-        <w:t>Must have at least 5 GitHub Issues</w:t>
-      </w:r>
-    </w:p>
-    <w:p>
-      <w:pPr>
-        <w:spacing w:after="120" w:line="240" w:lineRule="auto"/>
-        <w:rPr>
-          <w:rFonts w:eastAsia="Times New Roman" w:cstheme="minorHAnsi"/>
-          <w:b/>
-          <w:bCs/>
-          <w:sz w:val="20"/>
-        </w:rPr>
-      </w:pPr>
-      <w:r>
-        <w:rPr>
-          <w:rFonts w:eastAsia="Times New Roman" w:cstheme="minorHAnsi"/>
-          <w:b/>
-          <w:bCs/>
-          <w:sz w:val="20"/>
-        </w:rPr>
-        <w:t>Presentation</w:t>
-      </w:r>
-    </w:p>
-    <w:p>
-      <w:pPr>
-        <w:pStyle w:val="ListParagraph"/>
-        <w:numPr>
-          <w:ilvl w:val="0"/>
-          <w:numId w:val="21"/>
-        </w:numPr>
-        <w:spacing w:after="40" w:line="240" w:lineRule="auto"/>
-        <w:rPr>
-          <w:rFonts w:eastAsia="Times New Roman" w:cstheme="minorHAnsi"/>
-          <w:sz w:val="20"/>
-        </w:rPr>
-      </w:pPr>
-      <w:r>
-        <w:rPr>
-          <w:rFonts w:eastAsia="Times New Roman" w:cstheme="minorHAnsi"/>
-          <w:sz w:val="20"/>
-        </w:rPr>
-        <w:t>Prepare a 7-minute presentation</w:t>
-      </w:r>
-    </w:p>
-    <w:p>
-      <w:pPr>
-        <w:spacing w:after="120" w:line="240" w:lineRule="auto"/>
-        <w:rPr>
-          <w:rFonts w:eastAsia="Times New Roman" w:cstheme="minorHAnsi"/>
-          <w:b/>
-          <w:bCs/>
-          <w:sz w:val="20"/>
-        </w:rPr>
-      </w:pPr>
-      <w:r>
-        <w:rPr>
-          <w:rFonts w:eastAsia="Times New Roman" w:cstheme="minorHAnsi"/>
-          <w:b/>
-          <w:bCs/>
-          <w:sz w:val="20"/>
-        </w:rPr>
-        <w:t>Individual </w:t>
-      </w:r>
-    </w:p>
-    <w:p>
-      <w:pPr>
-        <w:pStyle w:val="ListParagraph"/>
-        <w:numPr>
-          <w:ilvl w:val="0"/>
-          <w:numId w:val="21"/>
-        </w:numPr>
-        <w:spacing w:after="40" w:line="240" w:lineRule="auto"/>
-        <w:rPr>
-          <w:rFonts w:eastAsia="Times New Roman" w:cstheme="minorHAnsi"/>
-          <w:sz w:val="20"/>
-        </w:rPr>
-      </w:pPr>
-      <w:r>
-        <w:rPr>
-          <w:rFonts w:eastAsia="Times New Roman" w:cstheme="minorHAnsi"/>
-          <w:sz w:val="20"/>
-        </w:rPr>
-        <w:t>Every member must make at least 5 commits that are eventually merged to master</w:t>
-      </w:r>
-    </w:p>
-    <w:p>
-      <w:pPr>
-        <w:pStyle w:val="ListParagraph"/>
-        <w:numPr>
-          <w:ilvl w:val="0"/>
-          <w:numId w:val="21"/>
-        </w:numPr>
-        <w:spacing w:after="40" w:line="240" w:lineRule="auto"/>
-        <w:rPr>
-          <w:rFonts w:eastAsia="Times New Roman" w:cstheme="minorHAnsi"/>
-          <w:sz w:val="20"/>
-        </w:rPr>
-      </w:pPr>
-      <w:r>
-        <w:rPr>
-          <w:rFonts w:eastAsia="Times New Roman" w:cstheme="minorHAnsi"/>
-          <w:sz w:val="20"/>
-        </w:rPr>
-        <w:t>Every member must write code that solves at least one meaningful Issue</w:t>
-      </w:r>
-    </w:p>
-    <w:p>
-      <w:pPr>
-        <w:pStyle w:val="ListParagraph"/>
-        <w:spacing w:after="40" w:line="240" w:lineRule="auto"/>
-        <w:rPr>
-          <w:rFonts w:eastAsia="Times New Roman" w:cstheme="minorHAnsi"/>
-          <w:sz w:val="20"/>
-        </w:rPr>
-      </w:pPr>
-    </w:p>
-    <w:p>
-      <w:pPr>
-        <w:spacing w:after="0" w:line="240" w:lineRule="auto"/>
-        <w:rPr>
-          <w:rFonts w:eastAsia="Times New Roman" w:cstheme="minorHAnsi"/>
-          <w:sz w:val="20"/>
-        </w:rPr>
-      </w:pPr>
-      <w:r>
-        <w:rPr>
-          <w:rFonts w:eastAsia="Times New Roman" w:cstheme="minorHAnsi"/>
-          <w:color w:val="000000"/>
-          <w:sz w:val="20"/>
-        </w:rPr>
-        <w:t>Role assignment is recommended to accomplish specific tasks and delegate responsibilities!</w:t>
-      </w:r>
-    </w:p>
-    <w:p>
-      <w:pPr>
-        <w:spacing w:after="0" w:line="240" w:lineRule="auto"/>
-        <w:rPr>
-          <w:rFonts w:eastAsia="Times New Roman" w:cstheme="minorHAnsi"/>
-          <w:sz w:val="20"/>
-        </w:rPr>
-      </w:pPr>
-    </w:p>
-    <w:p>
-      <w:pPr>
-        <w:spacing w:after="0" w:line="240" w:lineRule="auto"/>
-        <w:rPr>
-          <w:rFonts w:eastAsia="Times New Roman" w:cstheme="minorHAnsi"/>
-          <w:sz w:val="20"/>
-        </w:rPr>
-      </w:pPr>
-      <w:r>
-        <w:rPr>
-          <w:rFonts w:eastAsia="Times New Roman" w:cstheme="minorHAnsi"/>
-          <w:b/>
-          <w:bCs/>
-          <w:color w:val="000000"/>
-          <w:sz w:val="20"/>
-        </w:rPr>
-        <w:t>Project manager</w:t>
-      </w:r>
-      <w:r>
-        <w:rPr>
-          <w:rFonts w:eastAsia="Times New Roman" w:cstheme="minorHAnsi"/>
-          <w:b/>
-          <w:bCs/>
-          <w:color w:val="000000"/>
-          <w:sz w:val="20"/>
-        </w:rPr>
-        <w:t xml:space="preserve">: </w:t>
-      </w:r>
-      <w:r>
-        <w:rPr>
-          <w:rFonts w:eastAsia="Times New Roman" w:cstheme="minorHAnsi"/>
-          <w:color w:val="000000"/>
-          <w:sz w:val="20"/>
-        </w:rPr>
-        <w:t>P</w:t>
-      </w:r>
-      <w:r>
-        <w:rPr>
-          <w:rFonts w:eastAsia="Times New Roman" w:cstheme="minorHAnsi"/>
-          <w:color w:val="000000"/>
-          <w:sz w:val="20"/>
-        </w:rPr>
-        <w:t>ratima</w:t>
-      </w:r>
-    </w:p>
-    <w:p>
-      <w:pPr>
-        <w:spacing w:after="0" w:line="240" w:lineRule="auto"/>
-        <w:rPr>
-          <w:rFonts w:eastAsia="Times New Roman" w:cstheme="minorHAnsi"/>
-          <w:sz w:val="20"/>
-        </w:rPr>
-      </w:pPr>
-      <w:r>
-        <w:rPr>
-          <w:rFonts w:eastAsia="Times New Roman" w:cstheme="minorHAnsi"/>
-          <w:b/>
-          <w:bCs/>
-          <w:color w:val="000000"/>
-          <w:sz w:val="20"/>
-        </w:rPr>
-        <w:t>Lead Developer</w:t>
-      </w:r>
-      <w:r>
-        <w:rPr>
-          <w:rFonts w:eastAsia="Times New Roman" w:cstheme="minorHAnsi"/>
-          <w:b/>
-          <w:bCs/>
-          <w:color w:val="000000"/>
-          <w:sz w:val="20"/>
-        </w:rPr>
-        <w:t xml:space="preserve">: </w:t>
-      </w:r>
-      <w:proofErr w:type="spellStart"/>
-      <w:r>
-        <w:rPr>
-          <w:rFonts w:eastAsia="Times New Roman" w:cstheme="minorHAnsi"/>
-          <w:color w:val="000000"/>
-          <w:sz w:val="20"/>
-        </w:rPr>
-        <w:t>Parul</w:t>
-      </w:r>
-      <w:proofErr w:type="spellEnd"/>
-    </w:p>
-    <w:p>
-      <w:pPr>
-        <w:spacing w:after="0" w:line="240" w:lineRule="auto"/>
-        <w:rPr>
-          <w:rFonts w:eastAsia="Times New Roman" w:cstheme="minorHAnsi"/>
-          <w:sz w:val="20"/>
-        </w:rPr>
-      </w:pPr>
-      <w:r>
-        <w:rPr>
-          <w:rFonts w:eastAsia="Times New Roman" w:cstheme="minorHAnsi"/>
-          <w:b/>
-          <w:bCs/>
-          <w:color w:val="000000"/>
-          <w:sz w:val="20"/>
-        </w:rPr>
-        <w:t>Frontend Developer</w:t>
-      </w:r>
-      <w:r>
-        <w:rPr>
-          <w:rFonts w:eastAsia="Times New Roman" w:cstheme="minorHAnsi"/>
-          <w:b/>
-          <w:bCs/>
-          <w:color w:val="000000"/>
-          <w:sz w:val="20"/>
-        </w:rPr>
-        <w:t xml:space="preserve">: </w:t>
-      </w:r>
-      <w:r>
-        <w:rPr>
-          <w:rFonts w:eastAsia="Times New Roman" w:cstheme="minorHAnsi"/>
-          <w:color w:val="000000"/>
-          <w:sz w:val="20"/>
-        </w:rPr>
-        <w:t>R</w:t>
-      </w:r>
-      <w:r>
-        <w:rPr>
-          <w:rFonts w:eastAsia="Times New Roman" w:cstheme="minorHAnsi"/>
-          <w:color w:val="000000"/>
-          <w:sz w:val="20"/>
-        </w:rPr>
-        <w:t>andy</w:t>
-      </w:r>
-      <w:r>
-        <w:rPr>
-          <w:rFonts w:eastAsia="Times New Roman" w:cstheme="minorHAnsi"/>
-          <w:b/>
-          <w:bCs/>
-          <w:color w:val="000000"/>
-          <w:sz w:val="20"/>
-        </w:rPr>
-        <w:t>/</w:t>
-      </w:r>
-      <w:proofErr w:type="spellStart"/>
-      <w:r>
-        <w:rPr>
-          <w:rFonts w:eastAsia="Times New Roman" w:cstheme="minorHAnsi"/>
-          <w:color w:val="000000"/>
-          <w:sz w:val="20"/>
-        </w:rPr>
-        <w:t>Nareman</w:t>
-      </w:r>
-      <w:proofErr w:type="spellEnd"/>
-    </w:p>
-    <w:p>
-      <w:pPr>
-        <w:spacing w:after="0" w:line="240" w:lineRule="auto"/>
-        <w:rPr>
-          <w:rFonts w:eastAsia="Times New Roman" w:cstheme="minorHAnsi"/>
-          <w:sz w:val="20"/>
-        </w:rPr>
-      </w:pPr>
-      <w:r>
-        <w:rPr>
-          <w:rFonts w:eastAsia="Times New Roman" w:cstheme="minorHAnsi"/>
-          <w:b/>
-          <w:bCs/>
-          <w:color w:val="000000"/>
-          <w:sz w:val="20"/>
-        </w:rPr>
-        <w:t>Backend Developer</w:t>
-      </w:r>
-      <w:r>
-        <w:rPr>
-          <w:rFonts w:eastAsia="Times New Roman" w:cstheme="minorHAnsi"/>
-          <w:b/>
-          <w:bCs/>
-          <w:color w:val="000000"/>
-          <w:sz w:val="20"/>
-        </w:rPr>
-        <w:t xml:space="preserve">: </w:t>
-      </w:r>
-      <w:proofErr w:type="spellStart"/>
-      <w:r>
-        <w:rPr>
-          <w:rFonts w:eastAsia="Times New Roman" w:cstheme="minorHAnsi"/>
-          <w:color w:val="000000"/>
-          <w:sz w:val="20"/>
-        </w:rPr>
-        <w:t>H</w:t>
-      </w:r>
-      <w:r>
-        <w:rPr>
-          <w:rFonts w:eastAsia="Times New Roman" w:cstheme="minorHAnsi"/>
-          <w:color w:val="000000"/>
-          <w:sz w:val="20"/>
-        </w:rPr>
-        <w:t>ongmei</w:t>
-      </w:r>
-      <w:proofErr w:type="spellEnd"/>
-      <w:r>
-        <w:rPr>
-          <w:rFonts w:eastAsia="Times New Roman" w:cstheme="minorHAnsi"/>
-          <w:b/>
-          <w:bCs/>
-          <w:color w:val="000000"/>
-          <w:sz w:val="20"/>
-        </w:rPr>
-        <w:t>/</w:t>
-      </w:r>
-      <w:r>
-        <w:rPr>
-          <w:rFonts w:eastAsia="Times New Roman" w:cstheme="minorHAnsi"/>
-          <w:color w:val="000000"/>
-          <w:sz w:val="20"/>
-        </w:rPr>
-        <w:t>Pratima</w:t>
-      </w:r>
-      <w:r>
-        <w:rPr>
-          <w:rFonts w:eastAsia="Times New Roman" w:cstheme="minorHAnsi"/>
-          <w:b/>
-          <w:bCs/>
-          <w:color w:val="000000"/>
-          <w:sz w:val="20"/>
-        </w:rPr>
-        <w:t>/</w:t>
-      </w:r>
-      <w:proofErr w:type="spellStart"/>
-      <w:r>
-        <w:rPr>
-          <w:rFonts w:eastAsia="Times New Roman" w:cstheme="minorHAnsi"/>
-          <w:color w:val="000000"/>
-          <w:sz w:val="20"/>
-        </w:rPr>
-        <w:t>Nareman</w:t>
-      </w:r>
-      <w:proofErr w:type="spellEnd"/>
-    </w:p>
-    <w:p>
-      <w:pPr>
-        <w:spacing w:after="0" w:line="240" w:lineRule="auto"/>
-        <w:rPr>
-          <w:rFonts w:eastAsia="Times New Roman" w:cstheme="minorHAnsi"/>
-          <w:sz w:val="20"/>
-        </w:rPr>
-      </w:pPr>
-      <w:r>
-        <w:rPr>
-          <w:rFonts w:eastAsia="Times New Roman" w:cstheme="minorHAnsi"/>
-          <w:b/>
-          <w:bCs/>
-          <w:color w:val="000000"/>
-          <w:sz w:val="20"/>
-        </w:rPr>
-        <w:t>Tester</w:t>
-      </w:r>
-      <w:r>
-        <w:rPr>
-          <w:rFonts w:eastAsia="Times New Roman" w:cstheme="minorHAnsi"/>
-          <w:b/>
-          <w:bCs/>
-          <w:color w:val="000000"/>
-          <w:sz w:val="20"/>
-        </w:rPr>
-        <w:t xml:space="preserve">: </w:t>
-      </w:r>
-      <w:proofErr w:type="spellStart"/>
-      <w:r>
-        <w:rPr>
-          <w:rFonts w:eastAsia="Times New Roman" w:cstheme="minorHAnsi"/>
-          <w:color w:val="000000"/>
-          <w:sz w:val="20"/>
-        </w:rPr>
-        <w:t>Hongmei</w:t>
-      </w:r>
-      <w:proofErr w:type="spellEnd"/>
-      <w:r>
-        <w:rPr>
-          <w:rFonts w:eastAsia="Times New Roman" w:cstheme="minorHAnsi"/>
-          <w:b/>
-          <w:bCs/>
-          <w:color w:val="000000"/>
-          <w:sz w:val="20"/>
-        </w:rPr>
-        <w:t>/</w:t>
-      </w:r>
-      <w:proofErr w:type="spellStart"/>
-      <w:r>
-        <w:rPr>
-          <w:rFonts w:eastAsia="Times New Roman" w:cstheme="minorHAnsi"/>
-          <w:color w:val="000000"/>
-          <w:sz w:val="20"/>
-        </w:rPr>
-        <w:t>Nareman</w:t>
-      </w:r>
-      <w:proofErr w:type="spellEnd"/>
-    </w:p>
-    <w:p>
-      <w:pPr>
-        <w:spacing w:after="240" w:line="240" w:lineRule="auto"/>
-        <w:rPr>
-          <w:rFonts w:eastAsia="Times New Roman" w:cstheme="minorHAnsi"/>
-          <w:sz w:val="20"/>
-        </w:rPr>
-      </w:pPr>
-      <w:bookmarkStart w:id="0" w:name="_GoBack"/>
-      <w:bookmarkEnd w:id="0"/>
     </w:p>
     <w:p>
       <w:pPr>
@@ -1949,6 +857,1096 @@
         </w:r>
       </w:hyperlink>
     </w:p>
+    <w:p>
+      <w:pPr>
+        <w:spacing w:after="40" w:line="240" w:lineRule="auto"/>
+        <w:rPr>
+          <w:rFonts w:eastAsia="Times New Roman" w:cstheme="minorHAnsi"/>
+          <w:sz w:val="20"/>
+        </w:rPr>
+      </w:pPr>
+    </w:p>
+    <w:p>
+      <w:pPr>
+        <w:spacing w:after="40" w:line="240" w:lineRule="auto"/>
+        <w:rPr>
+          <w:rFonts w:eastAsia="Times New Roman" w:cstheme="minorHAnsi"/>
+          <w:sz w:val="20"/>
+        </w:rPr>
+      </w:pPr>
+    </w:p>
+    <w:p>
+      <w:pPr>
+        <w:spacing w:after="40" w:line="240" w:lineRule="auto"/>
+        <w:rPr>
+          <w:rFonts w:eastAsia="Times New Roman" w:cstheme="minorHAnsi"/>
+          <w:sz w:val="20"/>
+        </w:rPr>
+      </w:pPr>
+    </w:p>
+    <w:p>
+      <w:pPr>
+        <w:spacing w:before="120" w:after="120" w:line="240" w:lineRule="auto"/>
+        <w:rPr>
+          <w:rFonts w:eastAsia="Times New Roman" w:cstheme="minorHAnsi"/>
+          <w:b/>
+          <w:bCs/>
+          <w:color w:val="000000"/>
+          <w:sz w:val="24"/>
+          <w:szCs w:val="24"/>
+        </w:rPr>
+      </w:pPr>
+      <w:r>
+        <w:rPr>
+          <w:rFonts w:eastAsia="Times New Roman" w:cstheme="minorHAnsi"/>
+          <w:b/>
+          <w:bCs/>
+          <w:color w:val="000000"/>
+          <w:sz w:val="24"/>
+          <w:szCs w:val="24"/>
+        </w:rPr>
+        <w:t>Project III Requirement</w:t>
+      </w:r>
+    </w:p>
+    <w:p>
+      <w:pPr>
+        <w:spacing w:after="0" w:line="240" w:lineRule="auto"/>
+        <w:rPr>
+          <w:rFonts w:eastAsia="Times New Roman" w:cstheme="minorHAnsi"/>
+          <w:sz w:val="20"/>
+        </w:rPr>
+      </w:pPr>
+    </w:p>
+    <w:p>
+      <w:pPr>
+        <w:spacing w:after="120" w:line="240" w:lineRule="auto"/>
+        <w:rPr>
+          <w:rFonts w:eastAsia="Times New Roman" w:cstheme="minorHAnsi"/>
+          <w:b/>
+          <w:bCs/>
+          <w:sz w:val="20"/>
+        </w:rPr>
+      </w:pPr>
+      <w:r>
+        <w:rPr>
+          <w:rFonts w:eastAsia="Times New Roman" w:cstheme="minorHAnsi"/>
+          <w:b/>
+          <w:bCs/>
+          <w:sz w:val="20"/>
+        </w:rPr>
+        <w:t>Proposal</w:t>
+      </w:r>
+    </w:p>
+    <w:p>
+      <w:pPr>
+        <w:pStyle w:val="ListParagraph"/>
+        <w:numPr>
+          <w:ilvl w:val="0"/>
+          <w:numId w:val="21"/>
+        </w:numPr>
+        <w:spacing w:after="40" w:line="240" w:lineRule="auto"/>
+        <w:rPr>
+          <w:rFonts w:eastAsia="Times New Roman" w:cstheme="minorHAnsi"/>
+          <w:sz w:val="20"/>
+        </w:rPr>
+      </w:pPr>
+      <w:r>
+        <w:rPr>
+          <w:rFonts w:eastAsia="Times New Roman" w:cstheme="minorHAnsi"/>
+          <w:sz w:val="20"/>
+        </w:rPr>
+        <w:t>Must submit a one-page proposal before starting</w:t>
+      </w:r>
+    </w:p>
+    <w:p>
+      <w:pPr>
+        <w:spacing w:after="0" w:line="240" w:lineRule="auto"/>
+        <w:rPr>
+          <w:rFonts w:eastAsia="Times New Roman" w:cstheme="minorHAnsi"/>
+          <w:sz w:val="20"/>
+        </w:rPr>
+      </w:pPr>
+    </w:p>
+    <w:p>
+      <w:pPr>
+        <w:spacing w:after="120" w:line="240" w:lineRule="auto"/>
+        <w:rPr>
+          <w:rFonts w:eastAsia="Times New Roman" w:cstheme="minorHAnsi"/>
+          <w:b/>
+          <w:bCs/>
+          <w:sz w:val="20"/>
+        </w:rPr>
+      </w:pPr>
+      <w:r>
+        <w:rPr>
+          <w:rFonts w:eastAsia="Times New Roman" w:cstheme="minorHAnsi"/>
+          <w:b/>
+          <w:bCs/>
+          <w:sz w:val="20"/>
+        </w:rPr>
+        <w:t>Core App</w:t>
+      </w:r>
+    </w:p>
+    <w:p>
+      <w:pPr>
+        <w:pStyle w:val="ListParagraph"/>
+        <w:numPr>
+          <w:ilvl w:val="0"/>
+          <w:numId w:val="21"/>
+        </w:numPr>
+        <w:spacing w:after="40" w:line="240" w:lineRule="auto"/>
+        <w:rPr>
+          <w:rFonts w:eastAsia="Times New Roman" w:cstheme="minorHAnsi"/>
+          <w:sz w:val="20"/>
+        </w:rPr>
+      </w:pPr>
+      <w:r>
+        <w:rPr>
+          <w:rFonts w:eastAsia="Times New Roman" w:cstheme="minorHAnsi"/>
+          <w:sz w:val="20"/>
+        </w:rPr>
+        <w:t>Must use HTML</w:t>
+      </w:r>
+    </w:p>
+    <w:p>
+      <w:pPr>
+        <w:pStyle w:val="ListParagraph"/>
+        <w:numPr>
+          <w:ilvl w:val="0"/>
+          <w:numId w:val="21"/>
+        </w:numPr>
+        <w:spacing w:after="40" w:line="240" w:lineRule="auto"/>
+        <w:rPr>
+          <w:rFonts w:eastAsia="Times New Roman" w:cstheme="minorHAnsi"/>
+          <w:sz w:val="20"/>
+        </w:rPr>
+      </w:pPr>
+      <w:r>
+        <w:rPr>
+          <w:rFonts w:eastAsia="Times New Roman" w:cstheme="minorHAnsi"/>
+          <w:sz w:val="20"/>
+        </w:rPr>
+        <w:t xml:space="preserve">Must use Flask or </w:t>
+      </w:r>
+      <w:proofErr w:type="spellStart"/>
+      <w:r>
+        <w:rPr>
+          <w:rFonts w:eastAsia="Times New Roman" w:cstheme="minorHAnsi"/>
+          <w:sz w:val="20"/>
+        </w:rPr>
+        <w:t>FastAPI</w:t>
+      </w:r>
+      <w:proofErr w:type="spellEnd"/>
+    </w:p>
+    <w:p>
+      <w:pPr>
+        <w:pStyle w:val="ListParagraph"/>
+        <w:numPr>
+          <w:ilvl w:val="0"/>
+          <w:numId w:val="21"/>
+        </w:numPr>
+        <w:spacing w:after="40" w:line="240" w:lineRule="auto"/>
+        <w:rPr>
+          <w:rFonts w:eastAsia="Times New Roman" w:cstheme="minorHAnsi"/>
+          <w:sz w:val="20"/>
+        </w:rPr>
+      </w:pPr>
+      <w:r>
+        <w:rPr>
+          <w:rFonts w:eastAsia="Times New Roman" w:cstheme="minorHAnsi"/>
+          <w:sz w:val="20"/>
+        </w:rPr>
+        <w:t>Must use a sci-kit-learn model</w:t>
+      </w:r>
+    </w:p>
+    <w:p>
+      <w:pPr>
+        <w:pStyle w:val="ListParagraph"/>
+        <w:numPr>
+          <w:ilvl w:val="0"/>
+          <w:numId w:val="21"/>
+        </w:numPr>
+        <w:spacing w:after="40" w:line="240" w:lineRule="auto"/>
+        <w:rPr>
+          <w:rFonts w:eastAsia="Times New Roman" w:cstheme="minorHAnsi"/>
+          <w:sz w:val="20"/>
+        </w:rPr>
+      </w:pPr>
+      <w:r>
+        <w:rPr>
+          <w:rFonts w:eastAsia="Times New Roman" w:cstheme="minorHAnsi"/>
+          <w:sz w:val="20"/>
+        </w:rPr>
+        <w:t>(May use a database)</w:t>
+      </w:r>
+    </w:p>
+    <w:p>
+      <w:pPr>
+        <w:pStyle w:val="ListParagraph"/>
+        <w:numPr>
+          <w:ilvl w:val="0"/>
+          <w:numId w:val="21"/>
+        </w:numPr>
+        <w:spacing w:after="40" w:line="240" w:lineRule="auto"/>
+        <w:rPr>
+          <w:rFonts w:eastAsia="Times New Roman" w:cstheme="minorHAnsi"/>
+          <w:sz w:val="20"/>
+        </w:rPr>
+      </w:pPr>
+      <w:r>
+        <w:rPr>
+          <w:rFonts w:eastAsia="Times New Roman" w:cstheme="minorHAnsi"/>
+          <w:sz w:val="20"/>
+        </w:rPr>
+        <w:t>(May use R to select models, but final models must be in Python)</w:t>
+      </w:r>
+    </w:p>
+    <w:p>
+      <w:pPr>
+        <w:spacing w:after="60" w:line="240" w:lineRule="auto"/>
+        <w:textAlignment w:val="baseline"/>
+        <w:rPr>
+          <w:rFonts w:eastAsia="Times New Roman" w:cstheme="minorHAnsi"/>
+          <w:color w:val="000000"/>
+          <w:sz w:val="20"/>
+        </w:rPr>
+      </w:pPr>
+    </w:p>
+    <w:p>
+      <w:pPr>
+        <w:spacing w:after="120" w:line="240" w:lineRule="auto"/>
+        <w:rPr>
+          <w:rFonts w:eastAsia="Times New Roman" w:cstheme="minorHAnsi"/>
+          <w:b/>
+          <w:bCs/>
+          <w:sz w:val="20"/>
+        </w:rPr>
+      </w:pPr>
+      <w:r>
+        <w:rPr>
+          <w:rFonts w:eastAsia="Times New Roman" w:cstheme="minorHAnsi"/>
+          <w:b/>
+          <w:bCs/>
+          <w:sz w:val="20"/>
+        </w:rPr>
+        <w:t>Routes</w:t>
+      </w:r>
+    </w:p>
+    <w:p>
+      <w:pPr>
+        <w:pStyle w:val="ListParagraph"/>
+        <w:numPr>
+          <w:ilvl w:val="0"/>
+          <w:numId w:val="21"/>
+        </w:numPr>
+        <w:spacing w:after="40" w:line="240" w:lineRule="auto"/>
+        <w:rPr>
+          <w:rFonts w:eastAsia="Times New Roman" w:cstheme="minorHAnsi"/>
+          <w:sz w:val="20"/>
+        </w:rPr>
+      </w:pPr>
+      <w:r>
+        <w:rPr>
+          <w:rFonts w:eastAsia="Times New Roman" w:cstheme="minorHAnsi"/>
+          <w:sz w:val="20"/>
+        </w:rPr>
+        <w:t>Must have a home route that uses a Jinja template</w:t>
+      </w:r>
+    </w:p>
+    <w:p>
+      <w:pPr>
+        <w:pStyle w:val="ListParagraph"/>
+        <w:numPr>
+          <w:ilvl w:val="0"/>
+          <w:numId w:val="21"/>
+        </w:numPr>
+        <w:spacing w:after="40" w:line="240" w:lineRule="auto"/>
+        <w:rPr>
+          <w:rFonts w:eastAsia="Times New Roman" w:cstheme="minorHAnsi"/>
+          <w:sz w:val="20"/>
+          <w:highlight w:val="yellow"/>
+        </w:rPr>
+      </w:pPr>
+      <w:r>
+        <w:rPr>
+          <w:rFonts w:eastAsia="Times New Roman" w:cstheme="minorHAnsi"/>
+          <w:sz w:val="20"/>
+          <w:highlight w:val="yellow"/>
+        </w:rPr>
+        <w:t>Must have a route that takes in user data and returns a prediction</w:t>
+      </w:r>
+    </w:p>
+    <w:p>
+      <w:pPr>
+        <w:pStyle w:val="ListParagraph"/>
+        <w:numPr>
+          <w:ilvl w:val="0"/>
+          <w:numId w:val="21"/>
+        </w:numPr>
+        <w:spacing w:after="40" w:line="240" w:lineRule="auto"/>
+        <w:rPr>
+          <w:rFonts w:eastAsia="Times New Roman" w:cstheme="minorHAnsi"/>
+          <w:sz w:val="20"/>
+          <w:highlight w:val="yellow"/>
+        </w:rPr>
+      </w:pPr>
+      <w:r>
+        <w:rPr>
+          <w:rFonts w:eastAsia="Times New Roman" w:cstheme="minorHAnsi"/>
+          <w:sz w:val="20"/>
+          <w:highlight w:val="yellow"/>
+        </w:rPr>
+        <w:t>Must have a route that serves a report of how the ML model(s) was selected</w:t>
+      </w:r>
+    </w:p>
+    <w:p>
+      <w:pPr>
+        <w:pStyle w:val="ListParagraph"/>
+        <w:numPr>
+          <w:ilvl w:val="0"/>
+          <w:numId w:val="21"/>
+        </w:numPr>
+        <w:spacing w:after="40" w:line="240" w:lineRule="auto"/>
+        <w:rPr>
+          <w:rFonts w:eastAsia="Times New Roman" w:cstheme="minorHAnsi"/>
+          <w:sz w:val="20"/>
+        </w:rPr>
+      </w:pPr>
+      <w:r>
+        <w:rPr>
+          <w:rFonts w:eastAsia="Times New Roman" w:cstheme="minorHAnsi"/>
+          <w:sz w:val="20"/>
+        </w:rPr>
+        <w:t>(May have routes that “collection” data from the user and send it to a database)</w:t>
+      </w:r>
+    </w:p>
+    <w:p>
+      <w:pPr>
+        <w:pStyle w:val="ListParagraph"/>
+        <w:numPr>
+          <w:ilvl w:val="0"/>
+          <w:numId w:val="21"/>
+        </w:numPr>
+        <w:spacing w:after="40" w:line="240" w:lineRule="auto"/>
+        <w:rPr>
+          <w:rFonts w:eastAsia="Times New Roman" w:cstheme="minorHAnsi"/>
+          <w:sz w:val="20"/>
+        </w:rPr>
+      </w:pPr>
+      <w:r>
+        <w:rPr>
+          <w:rFonts w:eastAsia="Times New Roman" w:cstheme="minorHAnsi"/>
+          <w:sz w:val="20"/>
+        </w:rPr>
+        <w:t xml:space="preserve">(May have a route that uses </w:t>
+      </w:r>
+      <w:proofErr w:type="spellStart"/>
+      <w:r>
+        <w:rPr>
+          <w:rFonts w:eastAsia="Times New Roman" w:cstheme="minorHAnsi"/>
+          <w:sz w:val="20"/>
+        </w:rPr>
+        <w:t>Plotly</w:t>
+      </w:r>
+      <w:proofErr w:type="spellEnd"/>
+      <w:r>
+        <w:rPr>
+          <w:rFonts w:eastAsia="Times New Roman" w:cstheme="minorHAnsi"/>
+          <w:sz w:val="20"/>
+        </w:rPr>
+        <w:t xml:space="preserve"> or D3 for visualization in a Jinja template)</w:t>
+      </w:r>
+    </w:p>
+    <w:p>
+      <w:pPr>
+        <w:pStyle w:val="ListParagraph"/>
+        <w:numPr>
+          <w:ilvl w:val="0"/>
+          <w:numId w:val="21"/>
+        </w:numPr>
+        <w:spacing w:after="40" w:line="240" w:lineRule="auto"/>
+        <w:rPr>
+          <w:rFonts w:eastAsia="Times New Roman" w:cstheme="minorHAnsi"/>
+          <w:sz w:val="20"/>
+        </w:rPr>
+      </w:pPr>
+      <w:r>
+        <w:rPr>
+          <w:rFonts w:eastAsia="Times New Roman" w:cstheme="minorHAnsi"/>
+          <w:sz w:val="20"/>
+        </w:rPr>
+        <w:t>(May have a route that accesses, filters, and serves data from the database as a JSON)</w:t>
+      </w:r>
+    </w:p>
+    <w:p>
+      <w:pPr>
+        <w:pStyle w:val="ListParagraph"/>
+        <w:numPr>
+          <w:ilvl w:val="0"/>
+          <w:numId w:val="21"/>
+        </w:numPr>
+        <w:spacing w:after="40" w:line="240" w:lineRule="auto"/>
+        <w:rPr>
+          <w:rFonts w:eastAsia="Times New Roman" w:cstheme="minorHAnsi"/>
+          <w:sz w:val="20"/>
+        </w:rPr>
+      </w:pPr>
+      <w:r>
+        <w:rPr>
+          <w:rFonts w:eastAsia="Times New Roman" w:cstheme="minorHAnsi"/>
+          <w:sz w:val="20"/>
+        </w:rPr>
+        <w:t>(May have a route that dynamically filters and displays data to the UI)</w:t>
+      </w:r>
+    </w:p>
+    <w:p>
+      <w:pPr>
+        <w:spacing w:after="0" w:line="240" w:lineRule="auto"/>
+        <w:ind w:left="720"/>
+        <w:textAlignment w:val="baseline"/>
+        <w:rPr>
+          <w:rFonts w:eastAsia="Times New Roman" w:cstheme="minorHAnsi"/>
+          <w:color w:val="000000"/>
+          <w:sz w:val="20"/>
+        </w:rPr>
+      </w:pPr>
+    </w:p>
+    <w:p>
+      <w:pPr>
+        <w:spacing w:after="120" w:line="240" w:lineRule="auto"/>
+        <w:rPr>
+          <w:rFonts w:eastAsia="Times New Roman" w:cstheme="minorHAnsi"/>
+          <w:b/>
+          <w:bCs/>
+          <w:sz w:val="20"/>
+        </w:rPr>
+      </w:pPr>
+      <w:r>
+        <w:rPr>
+          <w:rFonts w:eastAsia="Times New Roman" w:cstheme="minorHAnsi"/>
+          <w:b/>
+          <w:bCs/>
+          <w:sz w:val="20"/>
+        </w:rPr>
+        <w:t>Testing</w:t>
+      </w:r>
+    </w:p>
+    <w:p>
+      <w:pPr>
+        <w:pStyle w:val="ListParagraph"/>
+        <w:numPr>
+          <w:ilvl w:val="0"/>
+          <w:numId w:val="21"/>
+        </w:numPr>
+        <w:spacing w:after="40" w:line="240" w:lineRule="auto"/>
+        <w:rPr>
+          <w:rFonts w:eastAsia="Times New Roman" w:cstheme="minorHAnsi"/>
+          <w:sz w:val="20"/>
+        </w:rPr>
+      </w:pPr>
+      <w:r>
+        <w:rPr>
+          <w:rFonts w:eastAsia="Times New Roman" w:cstheme="minorHAnsi"/>
+          <w:sz w:val="20"/>
+        </w:rPr>
+        <w:t>Use Postman with at least one request for each route</w:t>
+      </w:r>
+    </w:p>
+    <w:p>
+      <w:pPr>
+        <w:spacing w:after="120" w:line="240" w:lineRule="auto"/>
+        <w:rPr>
+          <w:rFonts w:eastAsia="Times New Roman" w:cstheme="minorHAnsi"/>
+          <w:b/>
+          <w:bCs/>
+          <w:sz w:val="20"/>
+        </w:rPr>
+      </w:pPr>
+      <w:r>
+        <w:rPr>
+          <w:rFonts w:eastAsia="Times New Roman" w:cstheme="minorHAnsi"/>
+          <w:b/>
+          <w:bCs/>
+          <w:sz w:val="20"/>
+        </w:rPr>
+        <w:t>Deployment</w:t>
+      </w:r>
+    </w:p>
+    <w:p>
+      <w:pPr>
+        <w:pStyle w:val="ListParagraph"/>
+        <w:numPr>
+          <w:ilvl w:val="0"/>
+          <w:numId w:val="21"/>
+        </w:numPr>
+        <w:spacing w:after="40" w:line="240" w:lineRule="auto"/>
+        <w:rPr>
+          <w:rFonts w:eastAsia="Times New Roman" w:cstheme="minorHAnsi"/>
+          <w:sz w:val="20"/>
+        </w:rPr>
+      </w:pPr>
+      <w:r>
+        <w:rPr>
+          <w:rFonts w:eastAsia="Times New Roman" w:cstheme="minorHAnsi"/>
+          <w:sz w:val="20"/>
+        </w:rPr>
+        <w:t>Must be deployed</w:t>
+      </w:r>
+    </w:p>
+    <w:p>
+      <w:pPr>
+        <w:pStyle w:val="ListParagraph"/>
+        <w:numPr>
+          <w:ilvl w:val="0"/>
+          <w:numId w:val="21"/>
+        </w:numPr>
+        <w:spacing w:after="40" w:line="240" w:lineRule="auto"/>
+        <w:rPr>
+          <w:rFonts w:eastAsia="Times New Roman" w:cstheme="minorHAnsi"/>
+          <w:sz w:val="20"/>
+        </w:rPr>
+      </w:pPr>
+      <w:r>
+        <w:rPr>
+          <w:rFonts w:eastAsia="Times New Roman" w:cstheme="minorHAnsi"/>
+          <w:sz w:val="20"/>
+        </w:rPr>
+        <w:t xml:space="preserve">Must use </w:t>
+      </w:r>
+      <w:proofErr w:type="spellStart"/>
+      <w:r>
+        <w:rPr>
+          <w:rFonts w:eastAsia="Times New Roman" w:cstheme="minorHAnsi"/>
+          <w:sz w:val="20"/>
+        </w:rPr>
+        <w:t>Pipenv</w:t>
+      </w:r>
+      <w:proofErr w:type="spellEnd"/>
+    </w:p>
+    <w:p>
+      <w:pPr>
+        <w:spacing w:after="120" w:line="240" w:lineRule="auto"/>
+        <w:rPr>
+          <w:rFonts w:eastAsia="Times New Roman" w:cstheme="minorHAnsi"/>
+          <w:b/>
+          <w:bCs/>
+          <w:sz w:val="20"/>
+        </w:rPr>
+      </w:pPr>
+      <w:r>
+        <w:rPr>
+          <w:rFonts w:eastAsia="Times New Roman" w:cstheme="minorHAnsi"/>
+          <w:b/>
+          <w:bCs/>
+          <w:sz w:val="20"/>
+        </w:rPr>
+        <w:t>Repo</w:t>
+      </w:r>
+    </w:p>
+    <w:p>
+      <w:pPr>
+        <w:pStyle w:val="ListParagraph"/>
+        <w:numPr>
+          <w:ilvl w:val="0"/>
+          <w:numId w:val="21"/>
+        </w:numPr>
+        <w:spacing w:after="40" w:line="240" w:lineRule="auto"/>
+        <w:rPr>
+          <w:rFonts w:eastAsia="Times New Roman" w:cstheme="minorHAnsi"/>
+          <w:sz w:val="20"/>
+        </w:rPr>
+      </w:pPr>
+      <w:r>
+        <w:rPr>
+          <w:rFonts w:eastAsia="Times New Roman" w:cstheme="minorHAnsi"/>
+          <w:sz w:val="20"/>
+        </w:rPr>
+        <w:t>The repository must have a properly formatted a README.md</w:t>
+      </w:r>
+    </w:p>
+    <w:p>
+      <w:pPr>
+        <w:pStyle w:val="ListParagraph"/>
+        <w:numPr>
+          <w:ilvl w:val="0"/>
+          <w:numId w:val="21"/>
+        </w:numPr>
+        <w:spacing w:after="40" w:line="240" w:lineRule="auto"/>
+        <w:rPr>
+          <w:rFonts w:eastAsia="Times New Roman" w:cstheme="minorHAnsi"/>
+          <w:sz w:val="20"/>
+        </w:rPr>
+      </w:pPr>
+      <w:r>
+        <w:rPr>
+          <w:rFonts w:eastAsia="Times New Roman" w:cstheme="minorHAnsi"/>
+          <w:sz w:val="20"/>
+        </w:rPr>
+        <w:t>Code must be formatted with Black and Prettier.js where appropriate</w:t>
+      </w:r>
+    </w:p>
+    <w:p>
+      <w:pPr>
+        <w:pStyle w:val="ListParagraph"/>
+        <w:numPr>
+          <w:ilvl w:val="0"/>
+          <w:numId w:val="21"/>
+        </w:numPr>
+        <w:spacing w:after="40" w:line="240" w:lineRule="auto"/>
+        <w:rPr>
+          <w:rFonts w:eastAsia="Times New Roman" w:cstheme="minorHAnsi"/>
+          <w:sz w:val="20"/>
+        </w:rPr>
+      </w:pPr>
+      <w:r>
+        <w:rPr>
+          <w:rFonts w:eastAsia="Times New Roman" w:cstheme="minorHAnsi"/>
+          <w:sz w:val="20"/>
+        </w:rPr>
+        <w:t>Must have at least 5 GitHub Issues</w:t>
+      </w:r>
+    </w:p>
+    <w:p>
+      <w:pPr>
+        <w:spacing w:after="120" w:line="240" w:lineRule="auto"/>
+        <w:rPr>
+          <w:rFonts w:eastAsia="Times New Roman" w:cstheme="minorHAnsi"/>
+          <w:b/>
+          <w:bCs/>
+          <w:sz w:val="20"/>
+        </w:rPr>
+      </w:pPr>
+      <w:r>
+        <w:rPr>
+          <w:rFonts w:eastAsia="Times New Roman" w:cstheme="minorHAnsi"/>
+          <w:b/>
+          <w:bCs/>
+          <w:sz w:val="20"/>
+        </w:rPr>
+        <w:t>Presentation</w:t>
+      </w:r>
+    </w:p>
+    <w:p>
+      <w:pPr>
+        <w:pStyle w:val="ListParagraph"/>
+        <w:numPr>
+          <w:ilvl w:val="0"/>
+          <w:numId w:val="21"/>
+        </w:numPr>
+        <w:spacing w:after="40" w:line="240" w:lineRule="auto"/>
+        <w:rPr>
+          <w:rFonts w:eastAsia="Times New Roman" w:cstheme="minorHAnsi"/>
+          <w:sz w:val="20"/>
+        </w:rPr>
+      </w:pPr>
+      <w:r>
+        <w:rPr>
+          <w:rFonts w:eastAsia="Times New Roman" w:cstheme="minorHAnsi"/>
+          <w:sz w:val="20"/>
+        </w:rPr>
+        <w:t>Prepare a 7-minute presentation</w:t>
+      </w:r>
+    </w:p>
+    <w:p>
+      <w:pPr>
+        <w:spacing w:after="120" w:line="240" w:lineRule="auto"/>
+        <w:rPr>
+          <w:rFonts w:eastAsia="Times New Roman" w:cstheme="minorHAnsi"/>
+          <w:b/>
+          <w:bCs/>
+          <w:sz w:val="20"/>
+        </w:rPr>
+      </w:pPr>
+      <w:r>
+        <w:rPr>
+          <w:rFonts w:eastAsia="Times New Roman" w:cstheme="minorHAnsi"/>
+          <w:b/>
+          <w:bCs/>
+          <w:sz w:val="20"/>
+        </w:rPr>
+        <w:t>Individual </w:t>
+      </w:r>
+    </w:p>
+    <w:p>
+      <w:pPr>
+        <w:pStyle w:val="ListParagraph"/>
+        <w:numPr>
+          <w:ilvl w:val="0"/>
+          <w:numId w:val="21"/>
+        </w:numPr>
+        <w:spacing w:after="40" w:line="240" w:lineRule="auto"/>
+        <w:rPr>
+          <w:rFonts w:eastAsia="Times New Roman" w:cstheme="minorHAnsi"/>
+          <w:sz w:val="20"/>
+        </w:rPr>
+      </w:pPr>
+      <w:r>
+        <w:rPr>
+          <w:rFonts w:eastAsia="Times New Roman" w:cstheme="minorHAnsi"/>
+          <w:sz w:val="20"/>
+        </w:rPr>
+        <w:t>Every member must make at least 5 commits that are eventually merged to master</w:t>
+      </w:r>
+    </w:p>
+    <w:p>
+      <w:pPr>
+        <w:pStyle w:val="ListParagraph"/>
+        <w:numPr>
+          <w:ilvl w:val="0"/>
+          <w:numId w:val="21"/>
+        </w:numPr>
+        <w:spacing w:after="40" w:line="240" w:lineRule="auto"/>
+        <w:rPr>
+          <w:rFonts w:eastAsia="Times New Roman" w:cstheme="minorHAnsi"/>
+          <w:sz w:val="20"/>
+        </w:rPr>
+      </w:pPr>
+      <w:r>
+        <w:rPr>
+          <w:rFonts w:eastAsia="Times New Roman" w:cstheme="minorHAnsi"/>
+          <w:sz w:val="20"/>
+        </w:rPr>
+        <w:t>Every member must write code that solves at least one meaningful Issue</w:t>
+      </w:r>
+    </w:p>
+    <w:p>
+      <w:pPr>
+        <w:pStyle w:val="ListParagraph"/>
+        <w:spacing w:after="40" w:line="240" w:lineRule="auto"/>
+        <w:rPr>
+          <w:rFonts w:eastAsia="Times New Roman" w:cstheme="minorHAnsi"/>
+          <w:sz w:val="20"/>
+        </w:rPr>
+      </w:pPr>
+    </w:p>
+    <w:p>
+      <w:pPr>
+        <w:spacing w:after="0" w:line="240" w:lineRule="auto"/>
+        <w:rPr>
+          <w:rFonts w:eastAsia="Times New Roman" w:cstheme="minorHAnsi"/>
+          <w:sz w:val="20"/>
+        </w:rPr>
+      </w:pPr>
+      <w:r>
+        <w:rPr>
+          <w:rFonts w:eastAsia="Times New Roman" w:cstheme="minorHAnsi"/>
+          <w:color w:val="000000"/>
+          <w:sz w:val="20"/>
+        </w:rPr>
+        <w:t>Role assignment is recommended to accomplish specific tasks and delegate responsibilities!</w:t>
+      </w:r>
+    </w:p>
+    <w:p>
+      <w:pPr>
+        <w:spacing w:after="0" w:line="240" w:lineRule="auto"/>
+        <w:rPr>
+          <w:rFonts w:eastAsia="Times New Roman" w:cstheme="minorHAnsi"/>
+          <w:sz w:val="20"/>
+        </w:rPr>
+      </w:pPr>
+    </w:p>
+    <w:p>
+      <w:pPr>
+        <w:spacing w:after="0" w:line="240" w:lineRule="auto"/>
+        <w:rPr>
+          <w:rFonts w:eastAsia="Times New Roman" w:cstheme="minorHAnsi"/>
+          <w:sz w:val="20"/>
+        </w:rPr>
+      </w:pPr>
+      <w:r>
+        <w:rPr>
+          <w:rFonts w:eastAsia="Times New Roman" w:cstheme="minorHAnsi"/>
+          <w:b/>
+          <w:bCs/>
+          <w:color w:val="000000"/>
+          <w:sz w:val="20"/>
+        </w:rPr>
+        <w:t>Project manager</w:t>
+      </w:r>
+      <w:r>
+        <w:rPr>
+          <w:rFonts w:eastAsia="Times New Roman" w:cstheme="minorHAnsi"/>
+          <w:b/>
+          <w:bCs/>
+          <w:color w:val="000000"/>
+          <w:sz w:val="20"/>
+        </w:rPr>
+        <w:t xml:space="preserve">: </w:t>
+      </w:r>
+      <w:r>
+        <w:rPr>
+          <w:rFonts w:eastAsia="Times New Roman" w:cstheme="minorHAnsi"/>
+          <w:color w:val="000000"/>
+          <w:sz w:val="20"/>
+        </w:rPr>
+        <w:t>P</w:t>
+      </w:r>
+      <w:r>
+        <w:rPr>
+          <w:rFonts w:eastAsia="Times New Roman" w:cstheme="minorHAnsi"/>
+          <w:color w:val="000000"/>
+          <w:sz w:val="20"/>
+        </w:rPr>
+        <w:t>ratima</w:t>
+      </w:r>
+    </w:p>
+    <w:p>
+      <w:pPr>
+        <w:spacing w:after="0" w:line="240" w:lineRule="auto"/>
+        <w:rPr>
+          <w:rFonts w:eastAsia="Times New Roman" w:cstheme="minorHAnsi"/>
+          <w:sz w:val="20"/>
+        </w:rPr>
+      </w:pPr>
+      <w:r>
+        <w:rPr>
+          <w:rFonts w:eastAsia="Times New Roman" w:cstheme="minorHAnsi"/>
+          <w:b/>
+          <w:bCs/>
+          <w:color w:val="000000"/>
+          <w:sz w:val="20"/>
+        </w:rPr>
+        <w:t>Lead Developer</w:t>
+      </w:r>
+      <w:r>
+        <w:rPr>
+          <w:rFonts w:eastAsia="Times New Roman" w:cstheme="minorHAnsi"/>
+          <w:b/>
+          <w:bCs/>
+          <w:color w:val="000000"/>
+          <w:sz w:val="20"/>
+        </w:rPr>
+        <w:t xml:space="preserve">: </w:t>
+      </w:r>
+      <w:proofErr w:type="spellStart"/>
+      <w:r>
+        <w:rPr>
+          <w:rFonts w:eastAsia="Times New Roman" w:cstheme="minorHAnsi"/>
+          <w:color w:val="000000"/>
+          <w:sz w:val="20"/>
+        </w:rPr>
+        <w:t>Parul</w:t>
+      </w:r>
+      <w:proofErr w:type="spellEnd"/>
+    </w:p>
+    <w:p>
+      <w:pPr>
+        <w:spacing w:after="0" w:line="240" w:lineRule="auto"/>
+        <w:rPr>
+          <w:rFonts w:eastAsia="Times New Roman" w:cstheme="minorHAnsi"/>
+          <w:sz w:val="20"/>
+        </w:rPr>
+      </w:pPr>
+      <w:r>
+        <w:rPr>
+          <w:rFonts w:eastAsia="Times New Roman" w:cstheme="minorHAnsi"/>
+          <w:b/>
+          <w:bCs/>
+          <w:color w:val="000000"/>
+          <w:sz w:val="20"/>
+        </w:rPr>
+        <w:t>Frontend Developer</w:t>
+      </w:r>
+      <w:r>
+        <w:rPr>
+          <w:rFonts w:eastAsia="Times New Roman" w:cstheme="minorHAnsi"/>
+          <w:b/>
+          <w:bCs/>
+          <w:color w:val="000000"/>
+          <w:sz w:val="20"/>
+        </w:rPr>
+        <w:t xml:space="preserve">: </w:t>
+      </w:r>
+      <w:r>
+        <w:rPr>
+          <w:rFonts w:eastAsia="Times New Roman" w:cstheme="minorHAnsi"/>
+          <w:color w:val="000000"/>
+          <w:sz w:val="20"/>
+        </w:rPr>
+        <w:t>R</w:t>
+      </w:r>
+      <w:r>
+        <w:rPr>
+          <w:rFonts w:eastAsia="Times New Roman" w:cstheme="minorHAnsi"/>
+          <w:color w:val="000000"/>
+          <w:sz w:val="20"/>
+        </w:rPr>
+        <w:t>andy</w:t>
+      </w:r>
+      <w:r>
+        <w:rPr>
+          <w:rFonts w:eastAsia="Times New Roman" w:cstheme="minorHAnsi"/>
+          <w:b/>
+          <w:bCs/>
+          <w:color w:val="000000"/>
+          <w:sz w:val="20"/>
+        </w:rPr>
+        <w:t>/</w:t>
+      </w:r>
+      <w:proofErr w:type="spellStart"/>
+      <w:r>
+        <w:rPr>
+          <w:rFonts w:eastAsia="Times New Roman" w:cstheme="minorHAnsi"/>
+          <w:color w:val="000000"/>
+          <w:sz w:val="20"/>
+        </w:rPr>
+        <w:t>Nareman</w:t>
+      </w:r>
+      <w:proofErr w:type="spellEnd"/>
+    </w:p>
+    <w:p>
+      <w:pPr>
+        <w:spacing w:after="0" w:line="240" w:lineRule="auto"/>
+        <w:rPr>
+          <w:rFonts w:eastAsia="Times New Roman" w:cstheme="minorHAnsi"/>
+          <w:sz w:val="20"/>
+        </w:rPr>
+      </w:pPr>
+      <w:r>
+        <w:rPr>
+          <w:rFonts w:eastAsia="Times New Roman" w:cstheme="minorHAnsi"/>
+          <w:b/>
+          <w:bCs/>
+          <w:color w:val="000000"/>
+          <w:sz w:val="20"/>
+        </w:rPr>
+        <w:t>Backend Developer</w:t>
+      </w:r>
+      <w:r>
+        <w:rPr>
+          <w:rFonts w:eastAsia="Times New Roman" w:cstheme="minorHAnsi"/>
+          <w:b/>
+          <w:bCs/>
+          <w:color w:val="000000"/>
+          <w:sz w:val="20"/>
+        </w:rPr>
+        <w:t xml:space="preserve">: </w:t>
+      </w:r>
+      <w:proofErr w:type="spellStart"/>
+      <w:r>
+        <w:rPr>
+          <w:rFonts w:eastAsia="Times New Roman" w:cstheme="minorHAnsi"/>
+          <w:color w:val="000000"/>
+          <w:sz w:val="20"/>
+        </w:rPr>
+        <w:t>H</w:t>
+      </w:r>
+      <w:r>
+        <w:rPr>
+          <w:rFonts w:eastAsia="Times New Roman" w:cstheme="minorHAnsi"/>
+          <w:color w:val="000000"/>
+          <w:sz w:val="20"/>
+        </w:rPr>
+        <w:t>ongmei</w:t>
+      </w:r>
+      <w:proofErr w:type="spellEnd"/>
+      <w:r>
+        <w:rPr>
+          <w:rFonts w:eastAsia="Times New Roman" w:cstheme="minorHAnsi"/>
+          <w:b/>
+          <w:bCs/>
+          <w:color w:val="000000"/>
+          <w:sz w:val="20"/>
+        </w:rPr>
+        <w:t>/</w:t>
+      </w:r>
+      <w:r>
+        <w:rPr>
+          <w:rFonts w:eastAsia="Times New Roman" w:cstheme="minorHAnsi"/>
+          <w:color w:val="000000"/>
+          <w:sz w:val="20"/>
+        </w:rPr>
+        <w:t>Pratima</w:t>
+      </w:r>
+      <w:r>
+        <w:rPr>
+          <w:rFonts w:eastAsia="Times New Roman" w:cstheme="minorHAnsi"/>
+          <w:b/>
+          <w:bCs/>
+          <w:color w:val="000000"/>
+          <w:sz w:val="20"/>
+        </w:rPr>
+        <w:t>/</w:t>
+      </w:r>
+      <w:proofErr w:type="spellStart"/>
+      <w:r>
+        <w:rPr>
+          <w:rFonts w:eastAsia="Times New Roman" w:cstheme="minorHAnsi"/>
+          <w:color w:val="000000"/>
+          <w:sz w:val="20"/>
+        </w:rPr>
+        <w:t>Nareman</w:t>
+      </w:r>
+      <w:proofErr w:type="spellEnd"/>
+    </w:p>
+    <w:p>
+      <w:pPr>
+        <w:spacing w:after="0" w:line="240" w:lineRule="auto"/>
+        <w:rPr>
+          <w:rFonts w:eastAsia="Times New Roman" w:cstheme="minorHAnsi"/>
+          <w:sz w:val="20"/>
+        </w:rPr>
+      </w:pPr>
+      <w:r>
+        <w:rPr>
+          <w:rFonts w:eastAsia="Times New Roman" w:cstheme="minorHAnsi"/>
+          <w:b/>
+          <w:bCs/>
+          <w:color w:val="000000"/>
+          <w:sz w:val="20"/>
+        </w:rPr>
+        <w:t>Tester</w:t>
+      </w:r>
+      <w:r>
+        <w:rPr>
+          <w:rFonts w:eastAsia="Times New Roman" w:cstheme="minorHAnsi"/>
+          <w:b/>
+          <w:bCs/>
+          <w:color w:val="000000"/>
+          <w:sz w:val="20"/>
+        </w:rPr>
+        <w:t xml:space="preserve">: </w:t>
+      </w:r>
+      <w:proofErr w:type="spellStart"/>
+      <w:r>
+        <w:rPr>
+          <w:rFonts w:eastAsia="Times New Roman" w:cstheme="minorHAnsi"/>
+          <w:color w:val="000000"/>
+          <w:sz w:val="20"/>
+        </w:rPr>
+        <w:t>Hongmei</w:t>
+      </w:r>
+      <w:proofErr w:type="spellEnd"/>
+      <w:r>
+        <w:rPr>
+          <w:rFonts w:eastAsia="Times New Roman" w:cstheme="minorHAnsi"/>
+          <w:b/>
+          <w:bCs/>
+          <w:color w:val="000000"/>
+          <w:sz w:val="20"/>
+        </w:rPr>
+        <w:t>/</w:t>
+      </w:r>
+      <w:proofErr w:type="spellStart"/>
+      <w:r>
+        <w:rPr>
+          <w:rFonts w:eastAsia="Times New Roman" w:cstheme="minorHAnsi"/>
+          <w:color w:val="000000"/>
+          <w:sz w:val="20"/>
+        </w:rPr>
+        <w:t>Nareman</w:t>
+      </w:r>
+      <w:proofErr w:type="spellEnd"/>
+    </w:p>
+    <w:p>
+      <w:pPr>
+        <w:spacing w:after="240" w:line="240" w:lineRule="auto"/>
+        <w:rPr>
+          <w:rFonts w:eastAsia="Times New Roman" w:cstheme="minorHAnsi"/>
+          <w:sz w:val="20"/>
+        </w:rPr>
+      </w:pPr>
+    </w:p>
     <w:sectPr>
       <w:pgSz w:w="12240" w:h="15840"/>
       <w:pgMar w:top="1440" w:right="1440" w:bottom="1440" w:left="1440" w:header="720" w:footer="720" w:gutter="0"/>
@@ -1960,7 +1958,7 @@
 </file>
 
 <file path=word/endnotes.xml><?xml version="1.0" encoding="utf-8"?>
-<w:endnotes xmlns:wpc="http://schemas.microsoft.com/office/word/2010/wordprocessingCanvas" xmlns:cx="http://schemas.microsoft.com/office/drawing/2014/chartex" xmlns:cx1="http://schemas.microsoft.com/office/drawing/2015/9/8/chartex" xmlns:cx2="http://schemas.microsoft.com/office/drawing/2015/10/21/chartex" xmlns:cx3="http://schemas.microsoft.com/office/drawing/2016/5/9/chartex" xmlns:cx4="http://schemas.microsoft.com/office/drawing/2016/5/10/chartex" xmlns:cx5="http://schemas.microsoft.com/office/drawing/2016/5/11/chartex" xmlns:cx6="http://schemas.microsoft.com/office/drawing/2016/5/12/chartex" xmlns:cx7="http://schemas.microsoft.com/office/drawing/2016/5/13/chartex" xmlns:cx8="http://schemas.microsoft.com/office/drawing/2016/5/14/chartex" xmlns:mc="http://schemas.openxmlformats.org/markup-compatibility/2006" xmlns:aink="http://schemas.microsoft.com/office/drawing/2016/ink" xmlns:am3d="http://schemas.microsoft.com/office/drawing/2017/model3d" xmlns:o="urn:schemas-microsoft-com:office:office" xmlns:r="http://schemas.openxmlformats.org/officeDocument/2006/relationships" xmlns:m="http://schemas.openxmlformats.org/officeDocument/2006/math" xmlns:v="urn:schemas-microsoft-com:vml" xmlns:wp14="http://schemas.microsoft.com/office/word/2010/wordprocessingDrawing" xmlns:wp="http://schemas.openxmlformats.org/drawingml/2006/wordprocessingDrawing" xmlns:w10="urn:schemas-microsoft-com:office:word" xmlns:w="http://schemas.openxmlformats.org/wordprocessingml/2006/main" xmlns:w14="http://schemas.microsoft.com/office/word/2010/wordml" xmlns:w15="http://schemas.microsoft.com/office/word/2012/wordml" xmlns:w16cid="http://schemas.microsoft.com/office/word/2016/wordml/cid" xmlns:w16se="http://schemas.microsoft.com/office/word/2015/wordml/symex" xmlns:wpg="http://schemas.microsoft.com/office/word/2010/wordprocessingGroup" xmlns:wpi="http://schemas.microsoft.com/office/word/2010/wordprocessingInk" xmlns:wne="http://schemas.microsoft.com/office/word/2006/wordml" xmlns:wps="http://schemas.microsoft.com/office/word/2010/wordprocessingShape" mc:Ignorable="w14 w15 w16se w16cid wp14">
+<w:endnotes xmlns:wpc="http://schemas.microsoft.com/office/word/2010/wordprocessingCanvas" xmlns:cx="http://schemas.microsoft.com/office/drawing/2014/chartex" xmlns:cx1="http://schemas.microsoft.com/office/drawing/2015/9/8/chartex" xmlns:cx2="http://schemas.microsoft.com/office/drawing/2015/10/21/chartex" xmlns:cx3="http://schemas.microsoft.com/office/drawing/2016/5/9/chartex" xmlns:cx4="http://schemas.microsoft.com/office/drawing/2016/5/10/chartex" xmlns:cx5="http://schemas.microsoft.com/office/drawing/2016/5/11/chartex" xmlns:cx6="http://schemas.microsoft.com/office/drawing/2016/5/12/chartex" xmlns:cx7="http://schemas.microsoft.com/office/drawing/2016/5/13/chartex" xmlns:cx8="http://schemas.microsoft.com/office/drawing/2016/5/14/chartex" xmlns:mc="http://schemas.openxmlformats.org/markup-compatibility/2006" xmlns:aink="http://schemas.microsoft.com/office/drawing/2016/ink" xmlns:am3d="http://schemas.microsoft.com/office/drawing/2017/model3d" xmlns:o="urn:schemas-microsoft-com:office:office" xmlns:r="http://schemas.openxmlformats.org/officeDocument/2006/relationships" xmlns:m="http://schemas.openxmlformats.org/officeDocument/2006/math" xmlns:v="urn:schemas-microsoft-com:vml" xmlns:wp14="http://schemas.microsoft.com/office/word/2010/wordprocessingDrawing" xmlns:wp="http://schemas.openxmlformats.org/drawingml/2006/wordprocessingDrawing" xmlns:w10="urn:schemas-microsoft-com:office:word" xmlns:w="http://schemas.openxmlformats.org/wordprocessingml/2006/main" xmlns:w14="http://schemas.microsoft.com/office/word/2010/wordml" xmlns:w15="http://schemas.microsoft.com/office/word/2012/wordml" xmlns:w16cex="http://schemas.microsoft.com/office/word/2018/wordml/cex" xmlns:w16cid="http://schemas.microsoft.com/office/word/2016/wordml/cid" xmlns:w16="http://schemas.microsoft.com/office/word/2018/wordml" xmlns:w16se="http://schemas.microsoft.com/office/word/2015/wordml/symex" xmlns:wpg="http://schemas.microsoft.com/office/word/2010/wordprocessingGroup" xmlns:wpi="http://schemas.microsoft.com/office/word/2010/wordprocessingInk" xmlns:wne="http://schemas.microsoft.com/office/word/2006/wordml" xmlns:wps="http://schemas.microsoft.com/office/word/2010/wordprocessingShape" mc:Ignorable="w14 w15 w16se w16cid w16 w16cex wp14">
   <w:endnote w:type="separator" w:id="-1">
     <w:p>
       <w:pPr>
@@ -1985,7 +1983,7 @@
 </file>
 
 <file path=word/footnotes.xml><?xml version="1.0" encoding="utf-8"?>
-<w:footnotes xmlns:wpc="http://schemas.microsoft.com/office/word/2010/wordprocessingCanvas" xmlns:cx="http://schemas.microsoft.com/office/drawing/2014/chartex" xmlns:cx1="http://schemas.microsoft.com/office/drawing/2015/9/8/chartex" xmlns:cx2="http://schemas.microsoft.com/office/drawing/2015/10/21/chartex" xmlns:cx3="http://schemas.microsoft.com/office/drawing/2016/5/9/chartex" xmlns:cx4="http://schemas.microsoft.com/office/drawing/2016/5/10/chartex" xmlns:cx5="http://schemas.microsoft.com/office/drawing/2016/5/11/chartex" xmlns:cx6="http://schemas.microsoft.com/office/drawing/2016/5/12/chartex" xmlns:cx7="http://schemas.microsoft.com/office/drawing/2016/5/13/chartex" xmlns:cx8="http://schemas.microsoft.com/office/drawing/2016/5/14/chartex" xmlns:mc="http://schemas.openxmlformats.org/markup-compatibility/2006" xmlns:aink="http://schemas.microsoft.com/office/drawing/2016/ink" xmlns:am3d="http://schemas.microsoft.com/office/drawing/2017/model3d" xmlns:o="urn:schemas-microsoft-com:office:office" xmlns:r="http://schemas.openxmlformats.org/officeDocument/2006/relationships" xmlns:m="http://schemas.openxmlformats.org/officeDocument/2006/math" xmlns:v="urn:schemas-microsoft-com:vml" xmlns:wp14="http://schemas.microsoft.com/office/word/2010/wordprocessingDrawing" xmlns:wp="http://schemas.openxmlformats.org/drawingml/2006/wordprocessingDrawing" xmlns:w10="urn:schemas-microsoft-com:office:word" xmlns:w="http://schemas.openxmlformats.org/wordprocessingml/2006/main" xmlns:w14="http://schemas.microsoft.com/office/word/2010/wordml" xmlns:w15="http://schemas.microsoft.com/office/word/2012/wordml" xmlns:w16cid="http://schemas.microsoft.com/office/word/2016/wordml/cid" xmlns:w16se="http://schemas.microsoft.com/office/word/2015/wordml/symex" xmlns:wpg="http://schemas.microsoft.com/office/word/2010/wordprocessingGroup" xmlns:wpi="http://schemas.microsoft.com/office/word/2010/wordprocessingInk" xmlns:wne="http://schemas.microsoft.com/office/word/2006/wordml" xmlns:wps="http://schemas.microsoft.com/office/word/2010/wordprocessingShape" mc:Ignorable="w14 w15 w16se w16cid wp14">
+<w:footnotes xmlns:wpc="http://schemas.microsoft.com/office/word/2010/wordprocessingCanvas" xmlns:cx="http://schemas.microsoft.com/office/drawing/2014/chartex" xmlns:cx1="http://schemas.microsoft.com/office/drawing/2015/9/8/chartex" xmlns:cx2="http://schemas.microsoft.com/office/drawing/2015/10/21/chartex" xmlns:cx3="http://schemas.microsoft.com/office/drawing/2016/5/9/chartex" xmlns:cx4="http://schemas.microsoft.com/office/drawing/2016/5/10/chartex" xmlns:cx5="http://schemas.microsoft.com/office/drawing/2016/5/11/chartex" xmlns:cx6="http://schemas.microsoft.com/office/drawing/2016/5/12/chartex" xmlns:cx7="http://schemas.microsoft.com/office/drawing/2016/5/13/chartex" xmlns:cx8="http://schemas.microsoft.com/office/drawing/2016/5/14/chartex" xmlns:mc="http://schemas.openxmlformats.org/markup-compatibility/2006" xmlns:aink="http://schemas.microsoft.com/office/drawing/2016/ink" xmlns:am3d="http://schemas.microsoft.com/office/drawing/2017/model3d" xmlns:o="urn:schemas-microsoft-com:office:office" xmlns:r="http://schemas.openxmlformats.org/officeDocument/2006/relationships" xmlns:m="http://schemas.openxmlformats.org/officeDocument/2006/math" xmlns:v="urn:schemas-microsoft-com:vml" xmlns:wp14="http://schemas.microsoft.com/office/word/2010/wordprocessingDrawing" xmlns:wp="http://schemas.openxmlformats.org/drawingml/2006/wordprocessingDrawing" xmlns:w10="urn:schemas-microsoft-com:office:word" xmlns:w="http://schemas.openxmlformats.org/wordprocessingml/2006/main" xmlns:w14="http://schemas.microsoft.com/office/word/2010/wordml" xmlns:w15="http://schemas.microsoft.com/office/word/2012/wordml" xmlns:w16cex="http://schemas.microsoft.com/office/word/2018/wordml/cex" xmlns:w16cid="http://schemas.microsoft.com/office/word/2016/wordml/cid" xmlns:w16="http://schemas.microsoft.com/office/word/2018/wordml" xmlns:w16se="http://schemas.microsoft.com/office/word/2015/wordml/symex" xmlns:wpg="http://schemas.microsoft.com/office/word/2010/wordprocessingGroup" xmlns:wpi="http://schemas.microsoft.com/office/word/2010/wordprocessingInk" xmlns:wne="http://schemas.microsoft.com/office/word/2006/wordml" xmlns:wps="http://schemas.microsoft.com/office/word/2010/wordprocessingShape" mc:Ignorable="w14 w15 w16se w16cid w16 w16cex wp14">
   <w:footnote w:type="separator" w:id="-1">
     <w:p>
       <w:pPr>
@@ -2010,7 +2008,7 @@
 </file>
 
 <file path=word/numbering.xml><?xml version="1.0" encoding="utf-8"?>
-<w:numbering xmlns:wpc="http://schemas.microsoft.com/office/word/2010/wordprocessingCanvas" xmlns:cx="http://schemas.microsoft.com/office/drawing/2014/chartex" xmlns:cx1="http://schemas.microsoft.com/office/drawing/2015/9/8/chartex" xmlns:cx2="http://schemas.microsoft.com/office/drawing/2015/10/21/chartex" xmlns:cx3="http://schemas.microsoft.com/office/drawing/2016/5/9/chartex" xmlns:cx4="http://schemas.microsoft.com/office/drawing/2016/5/10/chartex" xmlns:cx5="http://schemas.microsoft.com/office/drawing/2016/5/11/chartex" xmlns:cx6="http://schemas.microsoft.com/office/drawing/2016/5/12/chartex" xmlns:cx7="http://schemas.microsoft.com/office/drawing/2016/5/13/chartex" xmlns:cx8="http://schemas.microsoft.com/office/drawing/2016/5/14/chartex" xmlns:mc="http://schemas.openxmlformats.org/markup-compatibility/2006" xmlns:aink="http://schemas.microsoft.com/office/drawing/2016/ink" xmlns:am3d="http://schemas.microsoft.com/office/drawing/2017/model3d" xmlns:o="urn:schemas-microsoft-com:office:office" xmlns:r="http://schemas.openxmlformats.org/officeDocument/2006/relationships" xmlns:m="http://schemas.openxmlformats.org/officeDocument/2006/math" xmlns:v="urn:schemas-microsoft-com:vml" xmlns:wp14="http://schemas.microsoft.com/office/word/2010/wordprocessingDrawing" xmlns:wp="http://schemas.openxmlformats.org/drawingml/2006/wordprocessingDrawing" xmlns:w10="urn:schemas-microsoft-com:office:word" xmlns:w="http://schemas.openxmlformats.org/wordprocessingml/2006/main" xmlns:w14="http://schemas.microsoft.com/office/word/2010/wordml" xmlns:w15="http://schemas.microsoft.com/office/word/2012/wordml" xmlns:w16cid="http://schemas.microsoft.com/office/word/2016/wordml/cid" xmlns:w16se="http://schemas.microsoft.com/office/word/2015/wordml/symex" xmlns:wpg="http://schemas.microsoft.com/office/word/2010/wordprocessingGroup" xmlns:wpi="http://schemas.microsoft.com/office/word/2010/wordprocessingInk" xmlns:wne="http://schemas.microsoft.com/office/word/2006/wordml" xmlns:wps="http://schemas.microsoft.com/office/word/2010/wordprocessingShape" mc:Ignorable="w14 w15 w16se w16cid wp14">
+<w:numbering xmlns:wpc="http://schemas.microsoft.com/office/word/2010/wordprocessingCanvas" xmlns:cx="http://schemas.microsoft.com/office/drawing/2014/chartex" xmlns:cx1="http://schemas.microsoft.com/office/drawing/2015/9/8/chartex" xmlns:cx2="http://schemas.microsoft.com/office/drawing/2015/10/21/chartex" xmlns:cx3="http://schemas.microsoft.com/office/drawing/2016/5/9/chartex" xmlns:cx4="http://schemas.microsoft.com/office/drawing/2016/5/10/chartex" xmlns:cx5="http://schemas.microsoft.com/office/drawing/2016/5/11/chartex" xmlns:cx6="http://schemas.microsoft.com/office/drawing/2016/5/12/chartex" xmlns:cx7="http://schemas.microsoft.com/office/drawing/2016/5/13/chartex" xmlns:cx8="http://schemas.microsoft.com/office/drawing/2016/5/14/chartex" xmlns:mc="http://schemas.openxmlformats.org/markup-compatibility/2006" xmlns:aink="http://schemas.microsoft.com/office/drawing/2016/ink" xmlns:am3d="http://schemas.microsoft.com/office/drawing/2017/model3d" xmlns:o="urn:schemas-microsoft-com:office:office" xmlns:r="http://schemas.openxmlformats.org/officeDocument/2006/relationships" xmlns:m="http://schemas.openxmlformats.org/officeDocument/2006/math" xmlns:v="urn:schemas-microsoft-com:vml" xmlns:wp14="http://schemas.microsoft.com/office/word/2010/wordprocessingDrawing" xmlns:wp="http://schemas.openxmlformats.org/drawingml/2006/wordprocessingDrawing" xmlns:w10="urn:schemas-microsoft-com:office:word" xmlns:w="http://schemas.openxmlformats.org/wordprocessingml/2006/main" xmlns:w14="http://schemas.microsoft.com/office/word/2010/wordml" xmlns:w15="http://schemas.microsoft.com/office/word/2012/wordml" xmlns:w16cex="http://schemas.microsoft.com/office/word/2018/wordml/cex" xmlns:w16cid="http://schemas.microsoft.com/office/word/2016/wordml/cid" xmlns:w16="http://schemas.microsoft.com/office/word/2018/wordml" xmlns:w16se="http://schemas.microsoft.com/office/word/2015/wordml/symex" xmlns:wpg="http://schemas.microsoft.com/office/word/2010/wordprocessingGroup" xmlns:wpi="http://schemas.microsoft.com/office/word/2010/wordprocessingInk" xmlns:wne="http://schemas.microsoft.com/office/word/2006/wordml" xmlns:wps="http://schemas.microsoft.com/office/word/2010/wordprocessingShape" mc:Ignorable="w14 w15 w16se w16cid w16 w16cex wp14">
   <w:abstractNum w:abstractNumId="0" w15:restartNumberingAfterBreak="0">
     <w:nsid w:val="08F30915"/>
     <w:multiLevelType w:val="multilevel"/>
@@ -4921,7 +4919,7 @@
 </file>
 
 <file path=word/styles.xml><?xml version="1.0" encoding="utf-8"?>
-<w:styles xmlns:mc="http://schemas.openxmlformats.org/markup-compatibility/2006" xmlns:r="http://schemas.openxmlformats.org/officeDocument/2006/relationships" xmlns:w="http://schemas.openxmlformats.org/wordprocessingml/2006/main" xmlns:w14="http://schemas.microsoft.com/office/word/2010/wordml" xmlns:w15="http://schemas.microsoft.com/office/word/2012/wordml" xmlns:w16cid="http://schemas.microsoft.com/office/word/2016/wordml/cid" xmlns:w16se="http://schemas.microsoft.com/office/word/2015/wordml/symex" mc:Ignorable="w14 w15 w16se w16cid">
+<w:styles xmlns:mc="http://schemas.openxmlformats.org/markup-compatibility/2006" xmlns:r="http://schemas.openxmlformats.org/officeDocument/2006/relationships" xmlns:w="http://schemas.openxmlformats.org/wordprocessingml/2006/main" xmlns:w14="http://schemas.microsoft.com/office/word/2010/wordml" xmlns:w15="http://schemas.microsoft.com/office/word/2012/wordml" xmlns:w16cex="http://schemas.microsoft.com/office/word/2018/wordml/cex" xmlns:w16cid="http://schemas.microsoft.com/office/word/2016/wordml/cid" xmlns:w16="http://schemas.microsoft.com/office/word/2018/wordml" xmlns:w16se="http://schemas.microsoft.com/office/word/2015/wordml/symex" mc:Ignorable="w14 w15 w16se w16cid w16 w16cex">
   <w:docDefaults>
     <w:rPrDefault>
       <w:rPr>

</xml_diff>